<commit_message>
Fix Procees Report Aup partially
</commit_message>
<xml_diff>
--- a/docs/Process Report.docx
+++ b/docs/Process Report.docx
@@ -158,27 +158,7 @@
           <w:sz w:val="28"/>
           <w:szCs w:val="28"/>
         </w:rPr>
-        <w:t xml:space="preserve"> </w:t>
-      </w:r>
-      <w:proofErr w:type="spellStart"/>
-      <w:r>
-        <w:rPr>
-          <w:rFonts w:asciiTheme="minorHAnsi" w:hAnsiTheme="minorHAnsi" w:cstheme="minorHAnsi"/>
-          <w:b/>
-          <w:sz w:val="28"/>
-          <w:szCs w:val="28"/>
-        </w:rPr>
-        <w:t>Faddi</w:t>
-      </w:r>
-      <w:proofErr w:type="spellEnd"/>
-      <w:r>
-        <w:rPr>
-          <w:rFonts w:asciiTheme="minorHAnsi" w:hAnsiTheme="minorHAnsi" w:cstheme="minorHAnsi"/>
-          <w:b/>
-          <w:sz w:val="28"/>
-          <w:szCs w:val="28"/>
-        </w:rPr>
-        <w:t xml:space="preserve"> – 253992</w:t>
+        <w:t xml:space="preserve"> Faddi – 253992</w:t>
       </w:r>
     </w:p>
     <w:p>
@@ -460,8 +440,7 @@
         <w:rPr>
           <w:rFonts w:asciiTheme="minorHAnsi" w:eastAsiaTheme="minorEastAsia" w:hAnsiTheme="minorHAnsi" w:cstheme="minorBidi"/>
           <w:noProof/>
-          <w:sz w:val="26"/>
-          <w:szCs w:val="26"/>
+          <w:lang/>
         </w:rPr>
       </w:pPr>
       <w:r>
@@ -488,13 +467,11 @@
         </w:rPr>
         <w:fldChar w:fldCharType="separate"/>
       </w:r>
-      <w:hyperlink w:anchor="_Toc27495748" w:history="1">
+      <w:hyperlink w:anchor="_Toc27569366" w:history="1">
         <w:r>
           <w:rPr>
             <w:rStyle w:val="Hyperlink"/>
             <w:noProof/>
-            <w:sz w:val="26"/>
-            <w:szCs w:val="26"/>
           </w:rPr>
           <w:t>Introduction</w:t>
         </w:r>
@@ -502,8 +479,6 @@
           <w:rPr>
             <w:noProof/>
             <w:webHidden/>
-            <w:sz w:val="26"/>
-            <w:szCs w:val="26"/>
           </w:rPr>
           <w:tab/>
         </w:r>
@@ -511,8 +486,6 @@
           <w:rPr>
             <w:noProof/>
             <w:webHidden/>
-            <w:sz w:val="26"/>
-            <w:szCs w:val="26"/>
           </w:rPr>
           <w:fldChar w:fldCharType="begin"/>
         </w:r>
@@ -520,25 +493,19 @@
           <w:rPr>
             <w:noProof/>
             <w:webHidden/>
-            <w:sz w:val="26"/>
-            <w:szCs w:val="26"/>
-          </w:rPr>
-          <w:instrText xml:space="preserve"> PAGEREF _Toc27495748 \h </w:instrText>
-        </w:r>
-        <w:r>
-          <w:rPr>
-            <w:noProof/>
-            <w:webHidden/>
-            <w:sz w:val="26"/>
-            <w:szCs w:val="26"/>
-          </w:rPr>
-        </w:r>
-        <w:r>
-          <w:rPr>
-            <w:noProof/>
-            <w:webHidden/>
-            <w:sz w:val="26"/>
-            <w:szCs w:val="26"/>
+          </w:rPr>
+          <w:instrText xml:space="preserve"> PAGEREF _Toc27569366 \h </w:instrText>
+        </w:r>
+        <w:r>
+          <w:rPr>
+            <w:noProof/>
+            <w:webHidden/>
+          </w:rPr>
+        </w:r>
+        <w:r>
+          <w:rPr>
+            <w:noProof/>
+            <w:webHidden/>
           </w:rPr>
           <w:fldChar w:fldCharType="separate"/>
         </w:r>
@@ -546,8 +513,6 @@
           <w:rPr>
             <w:noProof/>
             <w:webHidden/>
-            <w:sz w:val="26"/>
-            <w:szCs w:val="26"/>
           </w:rPr>
           <w:t>1</w:t>
         </w:r>
@@ -555,8 +520,6 @@
           <w:rPr>
             <w:noProof/>
             <w:webHidden/>
-            <w:sz w:val="26"/>
-            <w:szCs w:val="26"/>
           </w:rPr>
           <w:fldChar w:fldCharType="end"/>
         </w:r>
@@ -571,17 +534,14 @@
         <w:rPr>
           <w:rFonts w:asciiTheme="minorHAnsi" w:eastAsiaTheme="minorEastAsia" w:hAnsiTheme="minorHAnsi" w:cstheme="minorBidi"/>
           <w:noProof/>
-          <w:sz w:val="26"/>
-          <w:szCs w:val="26"/>
-        </w:rPr>
-      </w:pPr>
-      <w:hyperlink w:anchor="_Toc27495749" w:history="1">
+          <w:lang/>
+        </w:rPr>
+      </w:pPr>
+      <w:hyperlink w:anchor="_Toc27569367" w:history="1">
         <w:r>
           <w:rPr>
             <w:rStyle w:val="Hyperlink"/>
             <w:noProof/>
-            <w:sz w:val="26"/>
-            <w:szCs w:val="26"/>
           </w:rPr>
           <w:t>Group description</w:t>
         </w:r>
@@ -589,8 +549,6 @@
           <w:rPr>
             <w:noProof/>
             <w:webHidden/>
-            <w:sz w:val="26"/>
-            <w:szCs w:val="26"/>
           </w:rPr>
           <w:tab/>
         </w:r>
@@ -598,8 +556,6 @@
           <w:rPr>
             <w:noProof/>
             <w:webHidden/>
-            <w:sz w:val="26"/>
-            <w:szCs w:val="26"/>
           </w:rPr>
           <w:fldChar w:fldCharType="begin"/>
         </w:r>
@@ -607,25 +563,19 @@
           <w:rPr>
             <w:noProof/>
             <w:webHidden/>
-            <w:sz w:val="26"/>
-            <w:szCs w:val="26"/>
-          </w:rPr>
-          <w:instrText xml:space="preserve"> PAGEREF _Toc27495749 \h </w:instrText>
-        </w:r>
-        <w:r>
-          <w:rPr>
-            <w:noProof/>
-            <w:webHidden/>
-            <w:sz w:val="26"/>
-            <w:szCs w:val="26"/>
-          </w:rPr>
-        </w:r>
-        <w:r>
-          <w:rPr>
-            <w:noProof/>
-            <w:webHidden/>
-            <w:sz w:val="26"/>
-            <w:szCs w:val="26"/>
+          </w:rPr>
+          <w:instrText xml:space="preserve"> PAGEREF _Toc27569367 \h </w:instrText>
+        </w:r>
+        <w:r>
+          <w:rPr>
+            <w:noProof/>
+            <w:webHidden/>
+          </w:rPr>
+        </w:r>
+        <w:r>
+          <w:rPr>
+            <w:noProof/>
+            <w:webHidden/>
           </w:rPr>
           <w:fldChar w:fldCharType="separate"/>
         </w:r>
@@ -633,8 +583,6 @@
           <w:rPr>
             <w:noProof/>
             <w:webHidden/>
-            <w:sz w:val="26"/>
-            <w:szCs w:val="26"/>
           </w:rPr>
           <w:t>2</w:t>
         </w:r>
@@ -642,8 +590,6 @@
           <w:rPr>
             <w:noProof/>
             <w:webHidden/>
-            <w:sz w:val="26"/>
-            <w:szCs w:val="26"/>
           </w:rPr>
           <w:fldChar w:fldCharType="end"/>
         </w:r>
@@ -658,17 +604,14 @@
         <w:rPr>
           <w:rFonts w:asciiTheme="minorHAnsi" w:eastAsiaTheme="minorEastAsia" w:hAnsiTheme="minorHAnsi" w:cstheme="minorBidi"/>
           <w:noProof/>
-          <w:sz w:val="26"/>
-          <w:szCs w:val="26"/>
-        </w:rPr>
-      </w:pPr>
-      <w:hyperlink w:anchor="_Toc27495750" w:history="1">
+          <w:lang/>
+        </w:rPr>
+      </w:pPr>
+      <w:hyperlink w:anchor="_Toc27569368" w:history="1">
         <w:r>
           <w:rPr>
             <w:rStyle w:val="Hyperlink"/>
             <w:noProof/>
-            <w:sz w:val="26"/>
-            <w:szCs w:val="26"/>
           </w:rPr>
           <w:t>Project Initiation</w:t>
         </w:r>
@@ -676,8 +619,6 @@
           <w:rPr>
             <w:noProof/>
             <w:webHidden/>
-            <w:sz w:val="26"/>
-            <w:szCs w:val="26"/>
           </w:rPr>
           <w:tab/>
         </w:r>
@@ -685,8 +626,6 @@
           <w:rPr>
             <w:noProof/>
             <w:webHidden/>
-            <w:sz w:val="26"/>
-            <w:szCs w:val="26"/>
           </w:rPr>
           <w:fldChar w:fldCharType="begin"/>
         </w:r>
@@ -694,25 +633,19 @@
           <w:rPr>
             <w:noProof/>
             <w:webHidden/>
-            <w:sz w:val="26"/>
-            <w:szCs w:val="26"/>
-          </w:rPr>
-          <w:instrText xml:space="preserve"> PAGEREF _Toc27495750 \h </w:instrText>
-        </w:r>
-        <w:r>
-          <w:rPr>
-            <w:noProof/>
-            <w:webHidden/>
-            <w:sz w:val="26"/>
-            <w:szCs w:val="26"/>
-          </w:rPr>
-        </w:r>
-        <w:r>
-          <w:rPr>
-            <w:noProof/>
-            <w:webHidden/>
-            <w:sz w:val="26"/>
-            <w:szCs w:val="26"/>
+          </w:rPr>
+          <w:instrText xml:space="preserve"> PAGEREF _Toc27569368 \h </w:instrText>
+        </w:r>
+        <w:r>
+          <w:rPr>
+            <w:noProof/>
+            <w:webHidden/>
+          </w:rPr>
+        </w:r>
+        <w:r>
+          <w:rPr>
+            <w:noProof/>
+            <w:webHidden/>
           </w:rPr>
           <w:fldChar w:fldCharType="separate"/>
         </w:r>
@@ -720,8 +653,6 @@
           <w:rPr>
             <w:noProof/>
             <w:webHidden/>
-            <w:sz w:val="26"/>
-            <w:szCs w:val="26"/>
           </w:rPr>
           <w:t>2</w:t>
         </w:r>
@@ -729,8 +660,6 @@
           <w:rPr>
             <w:noProof/>
             <w:webHidden/>
-            <w:sz w:val="26"/>
-            <w:szCs w:val="26"/>
           </w:rPr>
           <w:fldChar w:fldCharType="end"/>
         </w:r>
@@ -745,17 +674,14 @@
         <w:rPr>
           <w:rFonts w:asciiTheme="minorHAnsi" w:eastAsiaTheme="minorEastAsia" w:hAnsiTheme="minorHAnsi" w:cstheme="minorBidi"/>
           <w:noProof/>
-          <w:sz w:val="26"/>
-          <w:szCs w:val="26"/>
-        </w:rPr>
-      </w:pPr>
-      <w:hyperlink w:anchor="_Toc27495751" w:history="1">
+          <w:lang/>
+        </w:rPr>
+      </w:pPr>
+      <w:hyperlink w:anchor="_Toc27569369" w:history="1">
         <w:r>
           <w:rPr>
             <w:rStyle w:val="Hyperlink"/>
             <w:noProof/>
-            <w:sz w:val="26"/>
-            <w:szCs w:val="26"/>
           </w:rPr>
           <w:t>Project Description</w:t>
         </w:r>
@@ -763,8 +689,6 @@
           <w:rPr>
             <w:noProof/>
             <w:webHidden/>
-            <w:sz w:val="26"/>
-            <w:szCs w:val="26"/>
           </w:rPr>
           <w:tab/>
         </w:r>
@@ -772,8 +696,6 @@
           <w:rPr>
             <w:noProof/>
             <w:webHidden/>
-            <w:sz w:val="26"/>
-            <w:szCs w:val="26"/>
           </w:rPr>
           <w:fldChar w:fldCharType="begin"/>
         </w:r>
@@ -781,25 +703,19 @@
           <w:rPr>
             <w:noProof/>
             <w:webHidden/>
-            <w:sz w:val="26"/>
-            <w:szCs w:val="26"/>
-          </w:rPr>
-          <w:instrText xml:space="preserve"> PAGEREF _Toc27495751 \h </w:instrText>
-        </w:r>
-        <w:r>
-          <w:rPr>
-            <w:noProof/>
-            <w:webHidden/>
-            <w:sz w:val="26"/>
-            <w:szCs w:val="26"/>
-          </w:rPr>
-        </w:r>
-        <w:r>
-          <w:rPr>
-            <w:noProof/>
-            <w:webHidden/>
-            <w:sz w:val="26"/>
-            <w:szCs w:val="26"/>
+          </w:rPr>
+          <w:instrText xml:space="preserve"> PAGEREF _Toc27569369 \h </w:instrText>
+        </w:r>
+        <w:r>
+          <w:rPr>
+            <w:noProof/>
+            <w:webHidden/>
+          </w:rPr>
+        </w:r>
+        <w:r>
+          <w:rPr>
+            <w:noProof/>
+            <w:webHidden/>
           </w:rPr>
           <w:fldChar w:fldCharType="separate"/>
         </w:r>
@@ -807,8 +723,6 @@
           <w:rPr>
             <w:noProof/>
             <w:webHidden/>
-            <w:sz w:val="26"/>
-            <w:szCs w:val="26"/>
           </w:rPr>
           <w:t>3</w:t>
         </w:r>
@@ -816,8 +730,6 @@
           <w:rPr>
             <w:noProof/>
             <w:webHidden/>
-            <w:sz w:val="26"/>
-            <w:szCs w:val="26"/>
           </w:rPr>
           <w:fldChar w:fldCharType="end"/>
         </w:r>
@@ -832,17 +744,14 @@
         <w:rPr>
           <w:rFonts w:asciiTheme="minorHAnsi" w:eastAsiaTheme="minorEastAsia" w:hAnsiTheme="minorHAnsi" w:cstheme="minorBidi"/>
           <w:noProof/>
-          <w:sz w:val="26"/>
-          <w:szCs w:val="26"/>
-        </w:rPr>
-      </w:pPr>
-      <w:hyperlink w:anchor="_Toc27495752" w:history="1">
+          <w:lang/>
+        </w:rPr>
+      </w:pPr>
+      <w:hyperlink w:anchor="_Toc27569370" w:history="1">
         <w:r>
           <w:rPr>
             <w:rStyle w:val="Hyperlink"/>
             <w:noProof/>
-            <w:sz w:val="26"/>
-            <w:szCs w:val="26"/>
           </w:rPr>
           <w:t>Project execution</w:t>
         </w:r>
@@ -850,8 +759,6 @@
           <w:rPr>
             <w:noProof/>
             <w:webHidden/>
-            <w:sz w:val="26"/>
-            <w:szCs w:val="26"/>
           </w:rPr>
           <w:tab/>
         </w:r>
@@ -859,8 +766,6 @@
           <w:rPr>
             <w:noProof/>
             <w:webHidden/>
-            <w:sz w:val="26"/>
-            <w:szCs w:val="26"/>
           </w:rPr>
           <w:fldChar w:fldCharType="begin"/>
         </w:r>
@@ -868,25 +773,19 @@
           <w:rPr>
             <w:noProof/>
             <w:webHidden/>
-            <w:sz w:val="26"/>
-            <w:szCs w:val="26"/>
-          </w:rPr>
-          <w:instrText xml:space="preserve"> PAGEREF _Toc27495752 \h </w:instrText>
-        </w:r>
-        <w:r>
-          <w:rPr>
-            <w:noProof/>
-            <w:webHidden/>
-            <w:sz w:val="26"/>
-            <w:szCs w:val="26"/>
-          </w:rPr>
-        </w:r>
-        <w:r>
-          <w:rPr>
-            <w:noProof/>
-            <w:webHidden/>
-            <w:sz w:val="26"/>
-            <w:szCs w:val="26"/>
+          </w:rPr>
+          <w:instrText xml:space="preserve"> PAGEREF _Toc27569370 \h </w:instrText>
+        </w:r>
+        <w:r>
+          <w:rPr>
+            <w:noProof/>
+            <w:webHidden/>
+          </w:rPr>
+        </w:r>
+        <w:r>
+          <w:rPr>
+            <w:noProof/>
+            <w:webHidden/>
           </w:rPr>
           <w:fldChar w:fldCharType="separate"/>
         </w:r>
@@ -894,8 +793,6 @@
           <w:rPr>
             <w:noProof/>
             <w:webHidden/>
-            <w:sz w:val="26"/>
-            <w:szCs w:val="26"/>
           </w:rPr>
           <w:t>3</w:t>
         </w:r>
@@ -903,8 +800,6 @@
           <w:rPr>
             <w:noProof/>
             <w:webHidden/>
-            <w:sz w:val="26"/>
-            <w:szCs w:val="26"/>
           </w:rPr>
           <w:fldChar w:fldCharType="end"/>
         </w:r>
@@ -919,17 +814,14 @@
         <w:rPr>
           <w:rFonts w:asciiTheme="minorHAnsi" w:eastAsiaTheme="minorEastAsia" w:hAnsiTheme="minorHAnsi" w:cstheme="minorBidi"/>
           <w:noProof/>
-          <w:sz w:val="26"/>
-          <w:szCs w:val="26"/>
-        </w:rPr>
-      </w:pPr>
-      <w:hyperlink w:anchor="_Toc27495753" w:history="1">
+          <w:lang/>
+        </w:rPr>
+      </w:pPr>
+      <w:hyperlink w:anchor="_Toc27569371" w:history="1">
         <w:r>
           <w:rPr>
             <w:rStyle w:val="Hyperlink"/>
             <w:noProof/>
-            <w:sz w:val="26"/>
-            <w:szCs w:val="26"/>
           </w:rPr>
           <w:t>Inception</w:t>
         </w:r>
@@ -937,8 +829,6 @@
           <w:rPr>
             <w:noProof/>
             <w:webHidden/>
-            <w:sz w:val="26"/>
-            <w:szCs w:val="26"/>
           </w:rPr>
           <w:tab/>
         </w:r>
@@ -946,8 +836,6 @@
           <w:rPr>
             <w:noProof/>
             <w:webHidden/>
-            <w:sz w:val="26"/>
-            <w:szCs w:val="26"/>
           </w:rPr>
           <w:fldChar w:fldCharType="begin"/>
         </w:r>
@@ -955,25 +843,19 @@
           <w:rPr>
             <w:noProof/>
             <w:webHidden/>
-            <w:sz w:val="26"/>
-            <w:szCs w:val="26"/>
-          </w:rPr>
-          <w:instrText xml:space="preserve"> PAGEREF _Toc27495753 \h </w:instrText>
-        </w:r>
-        <w:r>
-          <w:rPr>
-            <w:noProof/>
-            <w:webHidden/>
-            <w:sz w:val="26"/>
-            <w:szCs w:val="26"/>
-          </w:rPr>
-        </w:r>
-        <w:r>
-          <w:rPr>
-            <w:noProof/>
-            <w:webHidden/>
-            <w:sz w:val="26"/>
-            <w:szCs w:val="26"/>
+          </w:rPr>
+          <w:instrText xml:space="preserve"> PAGEREF _Toc27569371 \h </w:instrText>
+        </w:r>
+        <w:r>
+          <w:rPr>
+            <w:noProof/>
+            <w:webHidden/>
+          </w:rPr>
+        </w:r>
+        <w:r>
+          <w:rPr>
+            <w:noProof/>
+            <w:webHidden/>
           </w:rPr>
           <w:fldChar w:fldCharType="separate"/>
         </w:r>
@@ -981,8 +863,6 @@
           <w:rPr>
             <w:noProof/>
             <w:webHidden/>
-            <w:sz w:val="26"/>
-            <w:szCs w:val="26"/>
           </w:rPr>
           <w:t>5</w:t>
         </w:r>
@@ -990,8 +870,6 @@
           <w:rPr>
             <w:noProof/>
             <w:webHidden/>
-            <w:sz w:val="26"/>
-            <w:szCs w:val="26"/>
           </w:rPr>
           <w:fldChar w:fldCharType="end"/>
         </w:r>
@@ -1006,17 +884,14 @@
         <w:rPr>
           <w:rFonts w:asciiTheme="minorHAnsi" w:eastAsiaTheme="minorEastAsia" w:hAnsiTheme="minorHAnsi" w:cstheme="minorBidi"/>
           <w:noProof/>
-          <w:sz w:val="26"/>
-          <w:szCs w:val="26"/>
-        </w:rPr>
-      </w:pPr>
-      <w:hyperlink w:anchor="_Toc27495754" w:history="1">
+          <w:lang/>
+        </w:rPr>
+      </w:pPr>
+      <w:hyperlink w:anchor="_Toc27569372" w:history="1">
         <w:r>
           <w:rPr>
             <w:rStyle w:val="Hyperlink"/>
             <w:noProof/>
-            <w:sz w:val="26"/>
-            <w:szCs w:val="26"/>
           </w:rPr>
           <w:t>Elaboration</w:t>
         </w:r>
@@ -1024,8 +899,6 @@
           <w:rPr>
             <w:noProof/>
             <w:webHidden/>
-            <w:sz w:val="26"/>
-            <w:szCs w:val="26"/>
           </w:rPr>
           <w:tab/>
         </w:r>
@@ -1033,8 +906,6 @@
           <w:rPr>
             <w:noProof/>
             <w:webHidden/>
-            <w:sz w:val="26"/>
-            <w:szCs w:val="26"/>
           </w:rPr>
           <w:fldChar w:fldCharType="begin"/>
         </w:r>
@@ -1042,25 +913,19 @@
           <w:rPr>
             <w:noProof/>
             <w:webHidden/>
-            <w:sz w:val="26"/>
-            <w:szCs w:val="26"/>
-          </w:rPr>
-          <w:instrText xml:space="preserve"> PAGEREF _Toc27495754 \h </w:instrText>
-        </w:r>
-        <w:r>
-          <w:rPr>
-            <w:noProof/>
-            <w:webHidden/>
-            <w:sz w:val="26"/>
-            <w:szCs w:val="26"/>
-          </w:rPr>
-        </w:r>
-        <w:r>
-          <w:rPr>
-            <w:noProof/>
-            <w:webHidden/>
-            <w:sz w:val="26"/>
-            <w:szCs w:val="26"/>
+          </w:rPr>
+          <w:instrText xml:space="preserve"> PAGEREF _Toc27569372 \h </w:instrText>
+        </w:r>
+        <w:r>
+          <w:rPr>
+            <w:noProof/>
+            <w:webHidden/>
+          </w:rPr>
+        </w:r>
+        <w:r>
+          <w:rPr>
+            <w:noProof/>
+            <w:webHidden/>
           </w:rPr>
           <w:fldChar w:fldCharType="separate"/>
         </w:r>
@@ -1068,8 +933,6 @@
           <w:rPr>
             <w:noProof/>
             <w:webHidden/>
-            <w:sz w:val="26"/>
-            <w:szCs w:val="26"/>
           </w:rPr>
           <w:t>5</w:t>
         </w:r>
@@ -1077,8 +940,6 @@
           <w:rPr>
             <w:noProof/>
             <w:webHidden/>
-            <w:sz w:val="26"/>
-            <w:szCs w:val="26"/>
           </w:rPr>
           <w:fldChar w:fldCharType="end"/>
         </w:r>
@@ -1093,17 +954,14 @@
         <w:rPr>
           <w:rFonts w:asciiTheme="minorHAnsi" w:eastAsiaTheme="minorEastAsia" w:hAnsiTheme="minorHAnsi" w:cstheme="minorBidi"/>
           <w:noProof/>
-          <w:sz w:val="26"/>
-          <w:szCs w:val="26"/>
-        </w:rPr>
-      </w:pPr>
-      <w:hyperlink w:anchor="_Toc27495755" w:history="1">
+          <w:lang/>
+        </w:rPr>
+      </w:pPr>
+      <w:hyperlink w:anchor="_Toc27569373" w:history="1">
         <w:r>
           <w:rPr>
             <w:rStyle w:val="Hyperlink"/>
             <w:noProof/>
-            <w:sz w:val="26"/>
-            <w:szCs w:val="26"/>
           </w:rPr>
           <w:t>Construction</w:t>
         </w:r>
@@ -1111,8 +969,6 @@
           <w:rPr>
             <w:noProof/>
             <w:webHidden/>
-            <w:sz w:val="26"/>
-            <w:szCs w:val="26"/>
           </w:rPr>
           <w:tab/>
         </w:r>
@@ -1120,8 +976,6 @@
           <w:rPr>
             <w:noProof/>
             <w:webHidden/>
-            <w:sz w:val="26"/>
-            <w:szCs w:val="26"/>
           </w:rPr>
           <w:fldChar w:fldCharType="begin"/>
         </w:r>
@@ -1129,25 +983,19 @@
           <w:rPr>
             <w:noProof/>
             <w:webHidden/>
-            <w:sz w:val="26"/>
-            <w:szCs w:val="26"/>
-          </w:rPr>
-          <w:instrText xml:space="preserve"> PAGEREF _Toc27495755 \h </w:instrText>
-        </w:r>
-        <w:r>
-          <w:rPr>
-            <w:noProof/>
-            <w:webHidden/>
-            <w:sz w:val="26"/>
-            <w:szCs w:val="26"/>
-          </w:rPr>
-        </w:r>
-        <w:r>
-          <w:rPr>
-            <w:noProof/>
-            <w:webHidden/>
-            <w:sz w:val="26"/>
-            <w:szCs w:val="26"/>
+          </w:rPr>
+          <w:instrText xml:space="preserve"> PAGEREF _Toc27569373 \h </w:instrText>
+        </w:r>
+        <w:r>
+          <w:rPr>
+            <w:noProof/>
+            <w:webHidden/>
+          </w:rPr>
+        </w:r>
+        <w:r>
+          <w:rPr>
+            <w:noProof/>
+            <w:webHidden/>
           </w:rPr>
           <w:fldChar w:fldCharType="separate"/>
         </w:r>
@@ -1155,8 +1003,6 @@
           <w:rPr>
             <w:noProof/>
             <w:webHidden/>
-            <w:sz w:val="26"/>
-            <w:szCs w:val="26"/>
           </w:rPr>
           <w:t>5</w:t>
         </w:r>
@@ -1164,8 +1010,6 @@
           <w:rPr>
             <w:noProof/>
             <w:webHidden/>
-            <w:sz w:val="26"/>
-            <w:szCs w:val="26"/>
           </w:rPr>
           <w:fldChar w:fldCharType="end"/>
         </w:r>
@@ -1180,17 +1024,14 @@
         <w:rPr>
           <w:rFonts w:asciiTheme="minorHAnsi" w:eastAsiaTheme="minorEastAsia" w:hAnsiTheme="minorHAnsi" w:cstheme="minorBidi"/>
           <w:noProof/>
-          <w:sz w:val="26"/>
-          <w:szCs w:val="26"/>
-        </w:rPr>
-      </w:pPr>
-      <w:hyperlink w:anchor="_Toc27495756" w:history="1">
+          <w:lang/>
+        </w:rPr>
+      </w:pPr>
+      <w:hyperlink w:anchor="_Toc27569374" w:history="1">
         <w:r>
           <w:rPr>
             <w:rStyle w:val="Hyperlink"/>
             <w:noProof/>
-            <w:sz w:val="26"/>
-            <w:szCs w:val="26"/>
           </w:rPr>
           <w:t>Transition</w:t>
         </w:r>
@@ -1198,8 +1039,6 @@
           <w:rPr>
             <w:noProof/>
             <w:webHidden/>
-            <w:sz w:val="26"/>
-            <w:szCs w:val="26"/>
           </w:rPr>
           <w:tab/>
         </w:r>
@@ -1207,8 +1046,6 @@
           <w:rPr>
             <w:noProof/>
             <w:webHidden/>
-            <w:sz w:val="26"/>
-            <w:szCs w:val="26"/>
           </w:rPr>
           <w:fldChar w:fldCharType="begin"/>
         </w:r>
@@ -1216,25 +1053,19 @@
           <w:rPr>
             <w:noProof/>
             <w:webHidden/>
-            <w:sz w:val="26"/>
-            <w:szCs w:val="26"/>
-          </w:rPr>
-          <w:instrText xml:space="preserve"> PAGEREF _Toc27495756 \h </w:instrText>
-        </w:r>
-        <w:r>
-          <w:rPr>
-            <w:noProof/>
-            <w:webHidden/>
-            <w:sz w:val="26"/>
-            <w:szCs w:val="26"/>
-          </w:rPr>
-        </w:r>
-        <w:r>
-          <w:rPr>
-            <w:noProof/>
-            <w:webHidden/>
-            <w:sz w:val="26"/>
-            <w:szCs w:val="26"/>
+          </w:rPr>
+          <w:instrText xml:space="preserve"> PAGEREF _Toc27569374 \h </w:instrText>
+        </w:r>
+        <w:r>
+          <w:rPr>
+            <w:noProof/>
+            <w:webHidden/>
+          </w:rPr>
+        </w:r>
+        <w:r>
+          <w:rPr>
+            <w:noProof/>
+            <w:webHidden/>
           </w:rPr>
           <w:fldChar w:fldCharType="separate"/>
         </w:r>
@@ -1242,8 +1073,6 @@
           <w:rPr>
             <w:noProof/>
             <w:webHidden/>
-            <w:sz w:val="26"/>
-            <w:szCs w:val="26"/>
           </w:rPr>
           <w:t>5</w:t>
         </w:r>
@@ -1251,8 +1080,6 @@
           <w:rPr>
             <w:noProof/>
             <w:webHidden/>
-            <w:sz w:val="26"/>
-            <w:szCs w:val="26"/>
           </w:rPr>
           <w:fldChar w:fldCharType="end"/>
         </w:r>
@@ -1267,17 +1094,84 @@
         <w:rPr>
           <w:rFonts w:asciiTheme="minorHAnsi" w:eastAsiaTheme="minorEastAsia" w:hAnsiTheme="minorHAnsi" w:cstheme="minorBidi"/>
           <w:noProof/>
-          <w:sz w:val="26"/>
-          <w:szCs w:val="26"/>
-        </w:rPr>
-      </w:pPr>
-      <w:hyperlink w:anchor="_Toc27495757" w:history="1">
+          <w:lang/>
+        </w:rPr>
+      </w:pPr>
+      <w:hyperlink w:anchor="_Toc27569375" w:history="1">
         <w:r>
           <w:rPr>
             <w:rStyle w:val="Hyperlink"/>
             <w:noProof/>
-            <w:sz w:val="26"/>
-            <w:szCs w:val="26"/>
+          </w:rPr>
+          <w:t>Scrum</w:t>
+        </w:r>
+        <w:r>
+          <w:rPr>
+            <w:noProof/>
+            <w:webHidden/>
+          </w:rPr>
+          <w:tab/>
+        </w:r>
+        <w:r>
+          <w:rPr>
+            <w:noProof/>
+            <w:webHidden/>
+          </w:rPr>
+          <w:fldChar w:fldCharType="begin"/>
+        </w:r>
+        <w:r>
+          <w:rPr>
+            <w:noProof/>
+            <w:webHidden/>
+          </w:rPr>
+          <w:instrText xml:space="preserve"> PAGEREF _Toc27569375 \h </w:instrText>
+        </w:r>
+        <w:r>
+          <w:rPr>
+            <w:noProof/>
+            <w:webHidden/>
+          </w:rPr>
+        </w:r>
+        <w:r>
+          <w:rPr>
+            <w:noProof/>
+            <w:webHidden/>
+          </w:rPr>
+          <w:fldChar w:fldCharType="separate"/>
+        </w:r>
+        <w:r>
+          <w:rPr>
+            <w:noProof/>
+            <w:webHidden/>
+          </w:rPr>
+          <w:t>6</w:t>
+        </w:r>
+        <w:r>
+          <w:rPr>
+            <w:noProof/>
+            <w:webHidden/>
+          </w:rPr>
+          <w:fldChar w:fldCharType="end"/>
+        </w:r>
+      </w:hyperlink>
+    </w:p>
+    <w:p>
+      <w:pPr>
+        <w:pStyle w:val="TOC1"/>
+        <w:tabs>
+          <w:tab w:val="right" w:leader="dot" w:pos="9016"/>
+        </w:tabs>
+        <w:rPr>
+          <w:rFonts w:asciiTheme="minorHAnsi" w:eastAsiaTheme="minorEastAsia" w:hAnsiTheme="minorHAnsi" w:cstheme="minorBidi"/>
+          <w:noProof/>
+          <w:lang/>
+        </w:rPr>
+      </w:pPr>
+      <w:hyperlink w:anchor="_Toc27569376" w:history="1">
+        <w:r>
+          <w:rPr>
+            <w:rStyle w:val="Hyperlink"/>
+            <w:noProof/>
           </w:rPr>
           <w:t>Personal reflections</w:t>
         </w:r>
@@ -1285,8 +1179,6 @@
           <w:rPr>
             <w:noProof/>
             <w:webHidden/>
-            <w:sz w:val="26"/>
-            <w:szCs w:val="26"/>
           </w:rPr>
           <w:tab/>
         </w:r>
@@ -1294,8 +1186,6 @@
           <w:rPr>
             <w:noProof/>
             <w:webHidden/>
-            <w:sz w:val="26"/>
-            <w:szCs w:val="26"/>
           </w:rPr>
           <w:fldChar w:fldCharType="begin"/>
         </w:r>
@@ -1303,25 +1193,19 @@
           <w:rPr>
             <w:noProof/>
             <w:webHidden/>
-            <w:sz w:val="26"/>
-            <w:szCs w:val="26"/>
-          </w:rPr>
-          <w:instrText xml:space="preserve"> PAGEREF _Toc27495757 \h </w:instrText>
-        </w:r>
-        <w:r>
-          <w:rPr>
-            <w:noProof/>
-            <w:webHidden/>
-            <w:sz w:val="26"/>
-            <w:szCs w:val="26"/>
-          </w:rPr>
-        </w:r>
-        <w:r>
-          <w:rPr>
-            <w:noProof/>
-            <w:webHidden/>
-            <w:sz w:val="26"/>
-            <w:szCs w:val="26"/>
+          </w:rPr>
+          <w:instrText xml:space="preserve"> PAGEREF _Toc27569376 \h </w:instrText>
+        </w:r>
+        <w:r>
+          <w:rPr>
+            <w:noProof/>
+            <w:webHidden/>
+          </w:rPr>
+        </w:r>
+        <w:r>
+          <w:rPr>
+            <w:noProof/>
+            <w:webHidden/>
           </w:rPr>
           <w:fldChar w:fldCharType="separate"/>
         </w:r>
@@ -1329,17 +1213,13 @@
           <w:rPr>
             <w:noProof/>
             <w:webHidden/>
-            <w:sz w:val="26"/>
-            <w:szCs w:val="26"/>
-          </w:rPr>
-          <w:t>6</w:t>
-        </w:r>
-        <w:r>
-          <w:rPr>
-            <w:noProof/>
-            <w:webHidden/>
-            <w:sz w:val="26"/>
-            <w:szCs w:val="26"/>
+          </w:rPr>
+          <w:t>7</w:t>
+        </w:r>
+        <w:r>
+          <w:rPr>
+            <w:noProof/>
+            <w:webHidden/>
           </w:rPr>
           <w:fldChar w:fldCharType="end"/>
         </w:r>
@@ -1354,26 +1234,35 @@
         <w:rPr>
           <w:rFonts w:asciiTheme="minorHAnsi" w:eastAsiaTheme="minorEastAsia" w:hAnsiTheme="minorHAnsi" w:cstheme="minorBidi"/>
           <w:noProof/>
-          <w:sz w:val="26"/>
-          <w:szCs w:val="26"/>
-        </w:rPr>
-      </w:pPr>
-      <w:hyperlink w:anchor="_Toc27495758" w:history="1">
+          <w:lang/>
+        </w:rPr>
+      </w:pPr>
+      <w:hyperlink w:anchor="_Toc27569377" w:history="1">
         <w:r>
           <w:rPr>
             <w:rStyle w:val="Hyperlink"/>
             <w:noProof/>
-            <w:sz w:val="26"/>
-            <w:szCs w:val="26"/>
-          </w:rPr>
-          <w:t>Akos Faddi</w:t>
-        </w:r>
-        <w:r>
-          <w:rPr>
-            <w:noProof/>
-            <w:webHidden/>
-            <w:sz w:val="26"/>
-            <w:szCs w:val="26"/>
+          </w:rPr>
+          <w:t>Akos F</w:t>
+        </w:r>
+        <w:r>
+          <w:rPr>
+            <w:rStyle w:val="Hyperlink"/>
+            <w:noProof/>
+          </w:rPr>
+          <w:t>a</w:t>
+        </w:r>
+        <w:r>
+          <w:rPr>
+            <w:rStyle w:val="Hyperlink"/>
+            <w:noProof/>
+          </w:rPr>
+          <w:t>ddi</w:t>
+        </w:r>
+        <w:r>
+          <w:rPr>
+            <w:noProof/>
+            <w:webHidden/>
           </w:rPr>
           <w:tab/>
         </w:r>
@@ -1381,8 +1270,6 @@
           <w:rPr>
             <w:noProof/>
             <w:webHidden/>
-            <w:sz w:val="26"/>
-            <w:szCs w:val="26"/>
           </w:rPr>
           <w:fldChar w:fldCharType="begin"/>
         </w:r>
@@ -1390,25 +1277,19 @@
           <w:rPr>
             <w:noProof/>
             <w:webHidden/>
-            <w:sz w:val="26"/>
-            <w:szCs w:val="26"/>
-          </w:rPr>
-          <w:instrText xml:space="preserve"> PAGEREF _Toc27495758 \h </w:instrText>
-        </w:r>
-        <w:r>
-          <w:rPr>
-            <w:noProof/>
-            <w:webHidden/>
-            <w:sz w:val="26"/>
-            <w:szCs w:val="26"/>
-          </w:rPr>
-        </w:r>
-        <w:r>
-          <w:rPr>
-            <w:noProof/>
-            <w:webHidden/>
-            <w:sz w:val="26"/>
-            <w:szCs w:val="26"/>
+          </w:rPr>
+          <w:instrText xml:space="preserve"> PAGEREF _Toc27569377 \h </w:instrText>
+        </w:r>
+        <w:r>
+          <w:rPr>
+            <w:noProof/>
+            <w:webHidden/>
+          </w:rPr>
+        </w:r>
+        <w:r>
+          <w:rPr>
+            <w:noProof/>
+            <w:webHidden/>
           </w:rPr>
           <w:fldChar w:fldCharType="separate"/>
         </w:r>
@@ -1416,17 +1297,13 @@
           <w:rPr>
             <w:noProof/>
             <w:webHidden/>
-            <w:sz w:val="26"/>
-            <w:szCs w:val="26"/>
-          </w:rPr>
-          <w:t>6</w:t>
-        </w:r>
-        <w:r>
-          <w:rPr>
-            <w:noProof/>
-            <w:webHidden/>
-            <w:sz w:val="26"/>
-            <w:szCs w:val="26"/>
+          </w:rPr>
+          <w:t>7</w:t>
+        </w:r>
+        <w:r>
+          <w:rPr>
+            <w:noProof/>
+            <w:webHidden/>
           </w:rPr>
           <w:fldChar w:fldCharType="end"/>
         </w:r>
@@ -1441,17 +1318,14 @@
         <w:rPr>
           <w:rFonts w:asciiTheme="minorHAnsi" w:eastAsiaTheme="minorEastAsia" w:hAnsiTheme="minorHAnsi" w:cstheme="minorBidi"/>
           <w:noProof/>
-          <w:sz w:val="26"/>
-          <w:szCs w:val="26"/>
-        </w:rPr>
-      </w:pPr>
-      <w:hyperlink w:anchor="_Toc27495759" w:history="1">
+          <w:lang/>
+        </w:rPr>
+      </w:pPr>
+      <w:hyperlink w:anchor="_Toc27569378" w:history="1">
         <w:r>
           <w:rPr>
             <w:rStyle w:val="Hyperlink"/>
             <w:noProof/>
-            <w:sz w:val="26"/>
-            <w:szCs w:val="26"/>
           </w:rPr>
           <w:t>Krzysztof Majcher</w:t>
         </w:r>
@@ -1459,8 +1333,6 @@
           <w:rPr>
             <w:noProof/>
             <w:webHidden/>
-            <w:sz w:val="26"/>
-            <w:szCs w:val="26"/>
           </w:rPr>
           <w:tab/>
         </w:r>
@@ -1468,8 +1340,6 @@
           <w:rPr>
             <w:noProof/>
             <w:webHidden/>
-            <w:sz w:val="26"/>
-            <w:szCs w:val="26"/>
           </w:rPr>
           <w:fldChar w:fldCharType="begin"/>
         </w:r>
@@ -1477,25 +1347,19 @@
           <w:rPr>
             <w:noProof/>
             <w:webHidden/>
-            <w:sz w:val="26"/>
-            <w:szCs w:val="26"/>
-          </w:rPr>
-          <w:instrText xml:space="preserve"> PAGEREF _Toc27495759 \h </w:instrText>
-        </w:r>
-        <w:r>
-          <w:rPr>
-            <w:noProof/>
-            <w:webHidden/>
-            <w:sz w:val="26"/>
-            <w:szCs w:val="26"/>
-          </w:rPr>
-        </w:r>
-        <w:r>
-          <w:rPr>
-            <w:noProof/>
-            <w:webHidden/>
-            <w:sz w:val="26"/>
-            <w:szCs w:val="26"/>
+          </w:rPr>
+          <w:instrText xml:space="preserve"> PAGEREF _Toc27569378 \h </w:instrText>
+        </w:r>
+        <w:r>
+          <w:rPr>
+            <w:noProof/>
+            <w:webHidden/>
+          </w:rPr>
+        </w:r>
+        <w:r>
+          <w:rPr>
+            <w:noProof/>
+            <w:webHidden/>
           </w:rPr>
           <w:fldChar w:fldCharType="separate"/>
         </w:r>
@@ -1503,17 +1367,13 @@
           <w:rPr>
             <w:noProof/>
             <w:webHidden/>
-            <w:sz w:val="26"/>
-            <w:szCs w:val="26"/>
-          </w:rPr>
-          <w:t>7</w:t>
-        </w:r>
-        <w:r>
-          <w:rPr>
-            <w:noProof/>
-            <w:webHidden/>
-            <w:sz w:val="26"/>
-            <w:szCs w:val="26"/>
+          </w:rPr>
+          <w:t>8</w:t>
+        </w:r>
+        <w:r>
+          <w:rPr>
+            <w:noProof/>
+            <w:webHidden/>
           </w:rPr>
           <w:fldChar w:fldCharType="end"/>
         </w:r>
@@ -1528,17 +1388,14 @@
         <w:rPr>
           <w:rFonts w:asciiTheme="minorHAnsi" w:eastAsiaTheme="minorEastAsia" w:hAnsiTheme="minorHAnsi" w:cstheme="minorBidi"/>
           <w:noProof/>
-          <w:sz w:val="26"/>
-          <w:szCs w:val="26"/>
-        </w:rPr>
-      </w:pPr>
-      <w:hyperlink w:anchor="_Toc27495760" w:history="1">
+          <w:lang/>
+        </w:rPr>
+      </w:pPr>
+      <w:hyperlink w:anchor="_Toc27569379" w:history="1">
         <w:r>
           <w:rPr>
             <w:rStyle w:val="Hyperlink"/>
             <w:noProof/>
-            <w:sz w:val="26"/>
-            <w:szCs w:val="26"/>
           </w:rPr>
           <w:t>David Kabaly</w:t>
         </w:r>
@@ -1546,8 +1403,6 @@
           <w:rPr>
             <w:noProof/>
             <w:webHidden/>
-            <w:sz w:val="26"/>
-            <w:szCs w:val="26"/>
           </w:rPr>
           <w:tab/>
         </w:r>
@@ -1555,8 +1410,6 @@
           <w:rPr>
             <w:noProof/>
             <w:webHidden/>
-            <w:sz w:val="26"/>
-            <w:szCs w:val="26"/>
           </w:rPr>
           <w:fldChar w:fldCharType="begin"/>
         </w:r>
@@ -1564,25 +1417,19 @@
           <w:rPr>
             <w:noProof/>
             <w:webHidden/>
-            <w:sz w:val="26"/>
-            <w:szCs w:val="26"/>
-          </w:rPr>
-          <w:instrText xml:space="preserve"> PAGEREF _Toc27495760 \h </w:instrText>
-        </w:r>
-        <w:r>
-          <w:rPr>
-            <w:noProof/>
-            <w:webHidden/>
-            <w:sz w:val="26"/>
-            <w:szCs w:val="26"/>
-          </w:rPr>
-        </w:r>
-        <w:r>
-          <w:rPr>
-            <w:noProof/>
-            <w:webHidden/>
-            <w:sz w:val="26"/>
-            <w:szCs w:val="26"/>
+          </w:rPr>
+          <w:instrText xml:space="preserve"> PAGEREF _Toc27569379 \h </w:instrText>
+        </w:r>
+        <w:r>
+          <w:rPr>
+            <w:noProof/>
+            <w:webHidden/>
+          </w:rPr>
+        </w:r>
+        <w:r>
+          <w:rPr>
+            <w:noProof/>
+            <w:webHidden/>
           </w:rPr>
           <w:fldChar w:fldCharType="separate"/>
         </w:r>
@@ -1590,17 +1437,13 @@
           <w:rPr>
             <w:noProof/>
             <w:webHidden/>
-            <w:sz w:val="26"/>
-            <w:szCs w:val="26"/>
-          </w:rPr>
-          <w:t>8</w:t>
-        </w:r>
-        <w:r>
-          <w:rPr>
-            <w:noProof/>
-            <w:webHidden/>
-            <w:sz w:val="26"/>
-            <w:szCs w:val="26"/>
+          </w:rPr>
+          <w:t>9</w:t>
+        </w:r>
+        <w:r>
+          <w:rPr>
+            <w:noProof/>
+            <w:webHidden/>
           </w:rPr>
           <w:fldChar w:fldCharType="end"/>
         </w:r>
@@ -1615,17 +1458,14 @@
         <w:rPr>
           <w:rFonts w:asciiTheme="minorHAnsi" w:eastAsiaTheme="minorEastAsia" w:hAnsiTheme="minorHAnsi" w:cstheme="minorBidi"/>
           <w:noProof/>
-          <w:sz w:val="26"/>
-          <w:szCs w:val="26"/>
-        </w:rPr>
-      </w:pPr>
-      <w:hyperlink w:anchor="_Toc27495761" w:history="1">
+          <w:lang/>
+        </w:rPr>
+      </w:pPr>
+      <w:hyperlink w:anchor="_Toc27569380" w:history="1">
         <w:r>
           <w:rPr>
             <w:rStyle w:val="Hyperlink"/>
             <w:noProof/>
-            <w:sz w:val="26"/>
-            <w:szCs w:val="26"/>
           </w:rPr>
           <w:t>Appendices</w:t>
         </w:r>
@@ -1633,8 +1473,6 @@
           <w:rPr>
             <w:noProof/>
             <w:webHidden/>
-            <w:sz w:val="26"/>
-            <w:szCs w:val="26"/>
           </w:rPr>
           <w:tab/>
         </w:r>
@@ -1642,8 +1480,6 @@
           <w:rPr>
             <w:noProof/>
             <w:webHidden/>
-            <w:sz w:val="26"/>
-            <w:szCs w:val="26"/>
           </w:rPr>
           <w:fldChar w:fldCharType="begin"/>
         </w:r>
@@ -1651,25 +1487,19 @@
           <w:rPr>
             <w:noProof/>
             <w:webHidden/>
-            <w:sz w:val="26"/>
-            <w:szCs w:val="26"/>
-          </w:rPr>
-          <w:instrText xml:space="preserve"> PAGEREF _Toc27495761 \h </w:instrText>
-        </w:r>
-        <w:r>
-          <w:rPr>
-            <w:noProof/>
-            <w:webHidden/>
-            <w:sz w:val="26"/>
-            <w:szCs w:val="26"/>
-          </w:rPr>
-        </w:r>
-        <w:r>
-          <w:rPr>
-            <w:noProof/>
-            <w:webHidden/>
-            <w:sz w:val="26"/>
-            <w:szCs w:val="26"/>
+          </w:rPr>
+          <w:instrText xml:space="preserve"> PAGEREF _Toc27569380 \h </w:instrText>
+        </w:r>
+        <w:r>
+          <w:rPr>
+            <w:noProof/>
+            <w:webHidden/>
+          </w:rPr>
+        </w:r>
+        <w:r>
+          <w:rPr>
+            <w:noProof/>
+            <w:webHidden/>
           </w:rPr>
           <w:fldChar w:fldCharType="separate"/>
         </w:r>
@@ -1677,17 +1507,83 @@
           <w:rPr>
             <w:noProof/>
             <w:webHidden/>
-            <w:sz w:val="26"/>
-            <w:szCs w:val="26"/>
-          </w:rPr>
-          <w:t>9</w:t>
-        </w:r>
-        <w:r>
-          <w:rPr>
-            <w:noProof/>
-            <w:webHidden/>
-            <w:sz w:val="26"/>
-            <w:szCs w:val="26"/>
+          </w:rPr>
+          <w:t>10</w:t>
+        </w:r>
+        <w:r>
+          <w:rPr>
+            <w:noProof/>
+            <w:webHidden/>
+          </w:rPr>
+          <w:fldChar w:fldCharType="end"/>
+        </w:r>
+      </w:hyperlink>
+    </w:p>
+    <w:p>
+      <w:pPr>
+        <w:pStyle w:val="TOC1"/>
+        <w:tabs>
+          <w:tab w:val="right" w:leader="dot" w:pos="9016"/>
+        </w:tabs>
+        <w:rPr>
+          <w:rFonts w:asciiTheme="minorHAnsi" w:eastAsiaTheme="minorEastAsia" w:hAnsiTheme="minorHAnsi" w:cstheme="minorBidi"/>
+          <w:noProof/>
+          <w:lang/>
+        </w:rPr>
+      </w:pPr>
+      <w:hyperlink w:anchor="_Toc27569381" w:history="1">
+        <w:r>
+          <w:rPr>
+            <w:rStyle w:val="Hyperlink"/>
+            <w:noProof/>
+          </w:rPr>
+          <w:t>References</w:t>
+        </w:r>
+        <w:r>
+          <w:rPr>
+            <w:noProof/>
+            <w:webHidden/>
+          </w:rPr>
+          <w:tab/>
+        </w:r>
+        <w:r>
+          <w:rPr>
+            <w:noProof/>
+            <w:webHidden/>
+          </w:rPr>
+          <w:fldChar w:fldCharType="begin"/>
+        </w:r>
+        <w:r>
+          <w:rPr>
+            <w:noProof/>
+            <w:webHidden/>
+          </w:rPr>
+          <w:instrText xml:space="preserve"> PAGEREF _Toc27569381 \h </w:instrText>
+        </w:r>
+        <w:r>
+          <w:rPr>
+            <w:noProof/>
+            <w:webHidden/>
+          </w:rPr>
+        </w:r>
+        <w:r>
+          <w:rPr>
+            <w:noProof/>
+            <w:webHidden/>
+          </w:rPr>
+          <w:fldChar w:fldCharType="separate"/>
+        </w:r>
+        <w:r>
+          <w:rPr>
+            <w:noProof/>
+            <w:webHidden/>
+          </w:rPr>
+          <w:t>11</w:t>
+        </w:r>
+        <w:r>
+          <w:rPr>
+            <w:noProof/>
+            <w:webHidden/>
           </w:rPr>
           <w:fldChar w:fldCharType="end"/>
         </w:r>
@@ -1938,7 +1834,7 @@
         <w:pStyle w:val="h1"/>
       </w:pPr>
       <w:bookmarkStart w:id="4" w:name="_heading=h.hytdgnjh2eb4" w:colFirst="0" w:colLast="0"/>
-      <w:bookmarkStart w:id="5" w:name="_Toc27495748"/>
+      <w:bookmarkStart w:id="5" w:name="_Toc27569366"/>
       <w:bookmarkEnd w:id="4"/>
       <w:r>
         <w:lastRenderedPageBreak/>
@@ -2033,7 +1929,7 @@
         <w:pStyle w:val="h1"/>
       </w:pPr>
       <w:bookmarkStart w:id="9" w:name="_heading=h.m3cjbl2g298" w:colFirst="0" w:colLast="0"/>
-      <w:bookmarkStart w:id="10" w:name="_Toc27495749"/>
+      <w:bookmarkStart w:id="10" w:name="_Toc27569367"/>
       <w:bookmarkEnd w:id="9"/>
       <w:r>
         <w:lastRenderedPageBreak/>
@@ -2065,7 +1961,7 @@
         <w:pStyle w:val="h1"/>
       </w:pPr>
       <w:bookmarkStart w:id="13" w:name="_heading=h.cgmdf5xq4ase" w:colFirst="0" w:colLast="0"/>
-      <w:bookmarkStart w:id="14" w:name="_Toc27495750"/>
+      <w:bookmarkStart w:id="14" w:name="_Toc27569368"/>
       <w:bookmarkEnd w:id="13"/>
       <w:r>
         <w:t>Project Initiation</w:t>
@@ -2153,15 +2049,13 @@
         </w:rPr>
         <w:t xml:space="preserve"> at the beginning of the current semester, the company cancelled the </w:t>
       </w:r>
-      <w:proofErr w:type="gramStart"/>
-      <w:r>
-        <w:rPr>
-          <w:sz w:val="26"/>
-          <w:szCs w:val="26"/>
-        </w:rPr>
-        <w:t>project</w:t>
-      </w:r>
-      <w:proofErr w:type="gramEnd"/>
+      <w:r>
+        <w:rPr>
+          <w:sz w:val="26"/>
+          <w:szCs w:val="26"/>
+        </w:rPr>
+        <w:t>project,</w:t>
+      </w:r>
       <w:r>
         <w:rPr>
           <w:sz w:val="26"/>
@@ -2188,7 +2082,7 @@
         <w:pStyle w:val="h1"/>
       </w:pPr>
       <w:bookmarkStart w:id="19" w:name="_heading=h.4zd3te51jjda" w:colFirst="0" w:colLast="0"/>
-      <w:bookmarkStart w:id="20" w:name="_Toc27495751"/>
+      <w:bookmarkStart w:id="20" w:name="_Toc27569369"/>
       <w:bookmarkEnd w:id="19"/>
       <w:r>
         <w:lastRenderedPageBreak/>
@@ -2236,29 +2130,41 @@
       </w:pPr>
       <w:bookmarkStart w:id="23" w:name="_heading=h.hab6ajxopq5c" w:colFirst="0" w:colLast="0"/>
       <w:bookmarkStart w:id="24" w:name="_heading=h.55lhfpjbc74g" w:colFirst="0" w:colLast="0"/>
-      <w:bookmarkStart w:id="25" w:name="_Toc27495752"/>
+      <w:bookmarkStart w:id="25" w:name="_Toc27569370"/>
       <w:bookmarkEnd w:id="23"/>
       <w:bookmarkEnd w:id="24"/>
       <w:r>
         <w:t>Project execution</w:t>
       </w:r>
-      <w:bookmarkStart w:id="26" w:name="_GoBack"/>
       <w:bookmarkEnd w:id="25"/>
-      <w:bookmarkEnd w:id="26"/>
-    </w:p>
-    <w:p>
-      <w:pPr>
-        <w:rPr>
-          <w:sz w:val="26"/>
-          <w:szCs w:val="26"/>
-        </w:rPr>
-      </w:pPr>
-      <w:r>
-        <w:rPr>
-          <w:sz w:val="26"/>
-          <w:szCs w:val="26"/>
-        </w:rPr>
-        <w:t>As a main project management tool, we decided to use a website called “</w:t>
+    </w:p>
+    <w:p>
+      <w:pPr>
+        <w:rPr>
+          <w:sz w:val="26"/>
+          <w:szCs w:val="26"/>
+        </w:rPr>
+      </w:pPr>
+      <w:r>
+        <w:rPr>
+          <w:sz w:val="26"/>
+          <w:szCs w:val="26"/>
+        </w:rPr>
+        <w:t>As a main project management tool, we decided to use a</w:t>
+      </w:r>
+      <w:r>
+        <w:rPr>
+          <w:sz w:val="26"/>
+          <w:szCs w:val="26"/>
+        </w:rPr>
+        <w:t xml:space="preserve">n online tool </w:t>
+      </w:r>
+      <w:r>
+        <w:rPr>
+          <w:sz w:val="26"/>
+          <w:szCs w:val="26"/>
+        </w:rPr>
+        <w:t>called “</w:t>
       </w:r>
       <w:r>
         <w:rPr>
@@ -2330,37 +2236,24 @@
           <w:szCs w:val="26"/>
         </w:rPr>
       </w:pPr>
-      <w:bookmarkStart w:id="27" w:name="_Ref27495171"/>
-      <w:bookmarkStart w:id="28" w:name="_Toc27495277"/>
+      <w:bookmarkStart w:id="26" w:name="_Ref27495171"/>
+      <w:bookmarkStart w:id="27" w:name="_Toc27495277"/>
       <w:r>
         <w:t xml:space="preserve">Figure </w:t>
       </w:r>
-      <w:r>
-        <w:fldChar w:fldCharType="begin"/>
-      </w:r>
-      <w:r>
-        <w:instrText xml:space="preserve"> SEQ Figure \* ARABIC </w:instrText>
-      </w:r>
-      <w:r>
-        <w:fldChar w:fldCharType="separate"/>
-      </w:r>
-      <w:r>
-        <w:rPr>
-          <w:noProof/>
-        </w:rPr>
-        <w:t>1</w:t>
-      </w:r>
-      <w:r>
-        <w:rPr>
-          <w:noProof/>
-        </w:rPr>
-        <w:fldChar w:fldCharType="end"/>
-      </w:r>
+      <w:fldSimple w:instr=" SEQ Figure \* ARABIC ">
+        <w:r>
+          <w:rPr>
+            <w:noProof/>
+          </w:rPr>
+          <w:t>1</w:t>
+        </w:r>
+      </w:fldSimple>
       <w:r>
         <w:t xml:space="preserve"> Trello's board GUI</w:t>
       </w:r>
+      <w:bookmarkEnd w:id="26"/>
       <w:bookmarkEnd w:id="27"/>
-      <w:bookmarkEnd w:id="28"/>
     </w:p>
     <w:p>
       <w:pPr>
@@ -2501,6 +2394,8 @@
           </wp:inline>
         </w:drawing>
       </w:r>
+      <w:bookmarkStart w:id="28" w:name="_GoBack"/>
+      <w:bookmarkEnd w:id="28"/>
     </w:p>
     <w:p>
       <w:pPr>
@@ -2515,93 +2410,80 @@
       <w:r>
         <w:t xml:space="preserve">Figure </w:t>
       </w:r>
-      <w:r>
+      <w:fldSimple w:instr=" SEQ Figure \* ARABIC ">
+        <w:r>
+          <w:rPr>
+            <w:noProof/>
+          </w:rPr>
+          <w:t>2</w:t>
+        </w:r>
+      </w:fldSimple>
+      <w:r>
+        <w:t xml:space="preserve"> AUP </w:t>
+      </w:r>
+      <w:bookmarkEnd w:id="29"/>
+      <w:r>
+        <w:t>timetable</w:t>
+      </w:r>
+      <w:bookmarkEnd w:id="30"/>
+    </w:p>
+    <w:p>
+      <w:pPr>
+        <w:rPr>
+          <w:sz w:val="26"/>
+          <w:szCs w:val="26"/>
+        </w:rPr>
+      </w:pPr>
+      <w:r>
+        <w:rPr>
+          <w:sz w:val="26"/>
+          <w:szCs w:val="26"/>
+        </w:rPr>
         <w:fldChar w:fldCharType="begin"/>
       </w:r>
       <w:r>
-        <w:instrText xml:space="preserve"> SEQ Figure \* ARABIC </w:instrText>
-      </w:r>
-      <w:r>
+        <w:rPr>
+          <w:sz w:val="26"/>
+          <w:szCs w:val="26"/>
+        </w:rPr>
+        <w:instrText xml:space="preserve"> REF _Ref27495213 \h </w:instrText>
+      </w:r>
+      <w:r>
+        <w:rPr>
+          <w:sz w:val="26"/>
+          <w:szCs w:val="26"/>
+        </w:rPr>
+      </w:r>
+      <w:r>
+        <w:rPr>
+          <w:sz w:val="26"/>
+          <w:szCs w:val="26"/>
+        </w:rPr>
         <w:fldChar w:fldCharType="separate"/>
       </w:r>
       <w:r>
+        <w:t xml:space="preserve">Figure </w:t>
+      </w:r>
+      <w:r>
         <w:rPr>
           <w:noProof/>
         </w:rPr>
         <w:t>2</w:t>
       </w:r>
       <w:r>
-        <w:rPr>
-          <w:noProof/>
+        <w:t xml:space="preserve"> AUP </w:t>
+      </w:r>
+      <w:r>
+        <w:t>timetable</w:t>
+      </w:r>
+      <w:r>
+        <w:rPr>
+          <w:sz w:val="26"/>
+          <w:szCs w:val="26"/>
         </w:rPr>
         <w:fldChar w:fldCharType="end"/>
       </w:r>
       <w:r>
-        <w:t xml:space="preserve"> AUP </w:t>
-      </w:r>
-      <w:bookmarkEnd w:id="29"/>
-      <w:r>
-        <w:t>timetable</w:t>
-      </w:r>
-      <w:bookmarkEnd w:id="30"/>
-    </w:p>
-    <w:p>
-      <w:pPr>
-        <w:rPr>
-          <w:sz w:val="26"/>
-          <w:szCs w:val="26"/>
-        </w:rPr>
-      </w:pPr>
-      <w:r>
-        <w:rPr>
-          <w:sz w:val="26"/>
-          <w:szCs w:val="26"/>
-        </w:rPr>
-        <w:fldChar w:fldCharType="begin"/>
-      </w:r>
-      <w:r>
-        <w:rPr>
-          <w:sz w:val="26"/>
-          <w:szCs w:val="26"/>
-        </w:rPr>
-        <w:instrText xml:space="preserve"> REF _Ref27495213 \h </w:instrText>
-      </w:r>
-      <w:r>
-        <w:rPr>
-          <w:sz w:val="26"/>
-          <w:szCs w:val="26"/>
-        </w:rPr>
-      </w:r>
-      <w:r>
-        <w:rPr>
-          <w:sz w:val="26"/>
-          <w:szCs w:val="26"/>
-        </w:rPr>
-        <w:fldChar w:fldCharType="separate"/>
-      </w:r>
-      <w:r>
-        <w:t xml:space="preserve">Figure </w:t>
-      </w:r>
-      <w:r>
-        <w:rPr>
-          <w:noProof/>
-        </w:rPr>
-        <w:t>2</w:t>
-      </w:r>
-      <w:r>
-        <w:t xml:space="preserve"> AUP </w:t>
-      </w:r>
-      <w:r>
-        <w:t>timetable</w:t>
-      </w:r>
-      <w:r>
-        <w:rPr>
-          <w:sz w:val="26"/>
-          <w:szCs w:val="26"/>
-        </w:rPr>
-        <w:fldChar w:fldCharType="end"/>
-      </w:r>
-      <w:r>
         <w:rPr>
           <w:sz w:val="26"/>
           <w:szCs w:val="26"/>
@@ -2631,7 +2513,7 @@
       <w:pPr>
         <w:pStyle w:val="h2"/>
       </w:pPr>
-      <w:bookmarkStart w:id="31" w:name="_Toc27495753"/>
+      <w:bookmarkStart w:id="31" w:name="_Toc27569371"/>
       <w:r>
         <w:lastRenderedPageBreak/>
         <w:t>Inception</w:t>
@@ -2650,14 +2532,71 @@
           <w:sz w:val="26"/>
           <w:szCs w:val="26"/>
         </w:rPr>
-        <w:t xml:space="preserve">In this phase of the project the team must focus on analyzing what they want to work on and setting a time boundary. Understanding the given problem is the most important part of this phase. The goal of the Inception is to identify a solution. </w:t>
+        <w:t xml:space="preserve">In this phase of the project the team must focus on analyzing what they want to work on and setting a time boundary. Understanding the given problem is the most important part of this phase. The goal of the Inception </w:t>
+      </w:r>
+      <w:r>
+        <w:rPr>
+          <w:sz w:val="26"/>
+          <w:szCs w:val="26"/>
+        </w:rPr>
+        <w:t>is</w:t>
+      </w:r>
+      <w:r>
+        <w:rPr>
+          <w:sz w:val="26"/>
+          <w:szCs w:val="26"/>
+        </w:rPr>
+        <w:t xml:space="preserve"> to establish the case for the viability of the proposed system</w:t>
+      </w:r>
+      <w:r>
+        <w:rPr>
+          <w:sz w:val="26"/>
+          <w:szCs w:val="26"/>
+        </w:rPr>
+        <w:t xml:space="preserve">. </w:t>
+      </w:r>
+      <w:r>
+        <w:rPr>
+          <w:sz w:val="26"/>
+          <w:szCs w:val="26"/>
+        </w:rPr>
+        <w:fldChar w:fldCharType="begin" w:fldLock="1"/>
+      </w:r>
+      <w:r>
+        <w:rPr>
+          <w:sz w:val="26"/>
+          <w:szCs w:val="26"/>
+        </w:rPr>
+        <w:instrText>ADDIN CSL_CITATION {"citationItems":[{"id":"ITEM-1","itemData":{"ISBN":"0201742047","abstract":"Ch. 1. Overview -- Ch. 2. The Requirements Workflow -- Ch. 3. The Analysis Workflow -- Ch. 4. The Design Workflow -- Ch. 5. The Implementation Workflow -- Ch. 6. The Test Workflow -- Ch. 7. The Inception Phase -- Ch. 8. The Elaboration Phase -- Ch. 9. The Construction Phase -- Ch. 10. The Transition Phase -- App. A. The Rational Unified Process -- App. B. Extreme Programming and the RUP -- App. C. The ICONIX Process.","author":[{"dropping-particle":"","family":"Scott","given":"Kendall","non-dropping-particle":"","parse-names":false,"suffix":""}],"id":"ITEM-1","issued":{"date-parts":[["2002"]]},"number-of-pages":"185","publisher":"Addison-Wesley","title":"The unified process explained","type":"book"},"uris":["http://www.mendeley.com/documents/?uuid=c1c7c3be-4f6a-3680-860a-3cfe62392e22"]}],"mendeley":{"formattedCitation":"(Scott, 2002)","plainTextFormattedCitation":"(Scott, 2002)","previouslyFormattedCitation":"(Scott, 2002)"},"properties":{"noteIndex":0},"schema":"https://github.com/citation-style-language/schema/raw/master/csl-citation.json"}</w:instrText>
+      </w:r>
+      <w:r>
+        <w:rPr>
+          <w:sz w:val="26"/>
+          <w:szCs w:val="26"/>
+        </w:rPr>
+        <w:fldChar w:fldCharType="separate"/>
+      </w:r>
+      <w:r>
+        <w:rPr>
+          <w:noProof/>
+          <w:sz w:val="26"/>
+          <w:szCs w:val="26"/>
+        </w:rPr>
+        <w:t>(Scott, 2002)</w:t>
+      </w:r>
+      <w:r>
+        <w:rPr>
+          <w:sz w:val="26"/>
+          <w:szCs w:val="26"/>
+        </w:rPr>
+        <w:fldChar w:fldCharType="end"/>
       </w:r>
     </w:p>
     <w:p>
       <w:pPr>
         <w:pStyle w:val="h2"/>
       </w:pPr>
-      <w:bookmarkStart w:id="32" w:name="_Toc27495754"/>
+      <w:bookmarkStart w:id="32" w:name="_Toc27569372"/>
       <w:r>
         <w:t>Elaboration</w:t>
       </w:r>
@@ -2730,12 +2669,26 @@
         </w:rPr>
         <w:t xml:space="preserve"> At the end of this phase a common and understandable vision of the system should be created.</w:t>
       </w:r>
+      <w:r>
+        <w:rPr>
+          <w:sz w:val="26"/>
+          <w:szCs w:val="26"/>
+        </w:rPr>
+        <w:t xml:space="preserve"> </w:t>
+      </w:r>
+      <w:r>
+        <w:rPr>
+          <w:sz w:val="26"/>
+          <w:szCs w:val="26"/>
+        </w:rPr>
+        <w:t>Also, the team should have planned the skeleton of the system already.</w:t>
+      </w:r>
     </w:p>
     <w:p>
       <w:pPr>
         <w:pStyle w:val="h2"/>
       </w:pPr>
-      <w:bookmarkStart w:id="33" w:name="_Toc27495755"/>
+      <w:bookmarkStart w:id="33" w:name="_Toc27569373"/>
       <w:r>
         <w:t>Construction</w:t>
       </w:r>
@@ -2761,7 +2714,7 @@
       <w:pPr>
         <w:pStyle w:val="h2"/>
       </w:pPr>
-      <w:bookmarkStart w:id="34" w:name="_Toc27495756"/>
+      <w:bookmarkStart w:id="34" w:name="_Toc27569374"/>
       <w:r>
         <w:t>Transition</w:t>
       </w:r>
@@ -2779,7 +2732,35 @@
           <w:sz w:val="26"/>
           <w:szCs w:val="26"/>
         </w:rPr>
-        <w:t>In this phase of the project the focus is on documenting the results of the group work. During this phase the coding and testing is not allowed. Documenting and developing a project simultaneously will make documentation very difficult, because it would be hard to keep track of a constantly changing system. Documentation is essential in reaching any project value. Not documented projects have a low chance of being used in the future and do not provide any research value.</w:t>
+        <w:t>In this phase of the project the focus is on documenting the results of the group work</w:t>
+      </w:r>
+      <w:r>
+        <w:rPr>
+          <w:sz w:val="26"/>
+          <w:szCs w:val="26"/>
+        </w:rPr>
+        <w:t xml:space="preserve"> and to correct any defects or unidentified problems</w:t>
+      </w:r>
+      <w:r>
+        <w:rPr>
+          <w:sz w:val="26"/>
+          <w:szCs w:val="26"/>
+        </w:rPr>
+        <w:t>. Documenting and developing a project simultaneously will make documentation very difficult, because it would be hard to keep track of a constantly changing system</w:t>
+      </w:r>
+      <w:r>
+        <w:rPr>
+          <w:sz w:val="26"/>
+          <w:szCs w:val="26"/>
+        </w:rPr>
+        <w:t xml:space="preserve"> but testing and fixing is necessary</w:t>
+      </w:r>
+      <w:r>
+        <w:rPr>
+          <w:sz w:val="26"/>
+          <w:szCs w:val="26"/>
+        </w:rPr>
+        <w:t>. Documentation is essential in reaching any project value. Not documented projects have a low chance of being used in the future and do not provide any research value.</w:t>
       </w:r>
     </w:p>
     <w:p>
@@ -2801,52 +2782,153 @@
       <w:pPr>
         <w:pStyle w:val="h1"/>
       </w:pPr>
-      <w:bookmarkStart w:id="35" w:name="_heading=h.kg2dwrvl5y1g" w:colFirst="0" w:colLast="0"/>
-      <w:bookmarkStart w:id="36" w:name="_Toc27495757"/>
+      <w:bookmarkStart w:id="35" w:name="_Toc27569375"/>
+      <w:r>
+        <w:lastRenderedPageBreak/>
+        <w:t>Scrum</w:t>
+      </w:r>
       <w:bookmarkEnd w:id="35"/>
+      <w:r>
+        <w:br w:type="page"/>
+      </w:r>
+    </w:p>
+    <w:p>
+      <w:pPr>
+        <w:pStyle w:val="h1"/>
+      </w:pPr>
+      <w:bookmarkStart w:id="36" w:name="_heading=h.kg2dwrvl5y1g" w:colFirst="0" w:colLast="0"/>
+      <w:bookmarkStart w:id="37" w:name="_Toc27569376"/>
+      <w:bookmarkEnd w:id="36"/>
       <w:r>
         <w:lastRenderedPageBreak/>
         <w:t>Personal reflections</w:t>
       </w:r>
-      <w:bookmarkEnd w:id="36"/>
+      <w:bookmarkEnd w:id="37"/>
     </w:p>
     <w:p>
       <w:pPr>
         <w:pStyle w:val="h2"/>
       </w:pPr>
-      <w:bookmarkStart w:id="37" w:name="_heading=h.2uyyv94hi4v4" w:colFirst="0" w:colLast="0"/>
-      <w:bookmarkStart w:id="38" w:name="_Toc27495758"/>
-      <w:bookmarkEnd w:id="37"/>
+      <w:bookmarkStart w:id="38" w:name="_heading=h.2uyyv94hi4v4" w:colFirst="0" w:colLast="0"/>
+      <w:bookmarkStart w:id="39" w:name="_Toc27569377"/>
+      <w:bookmarkEnd w:id="38"/>
       <w:proofErr w:type="spellStart"/>
       <w:r>
         <w:t>Akos</w:t>
       </w:r>
       <w:proofErr w:type="spellEnd"/>
       <w:r>
-        <w:t xml:space="preserve"> </w:t>
+        <w:t xml:space="preserve"> Faddi</w:t>
+      </w:r>
+      <w:bookmarkEnd w:id="39"/>
+    </w:p>
+    <w:p>
+      <w:pPr>
+        <w:rPr>
+          <w:sz w:val="26"/>
+          <w:szCs w:val="26"/>
+        </w:rPr>
+      </w:pPr>
+      <w:bookmarkStart w:id="40" w:name="_heading=h.wh5j1zgjgpa7" w:colFirst="0" w:colLast="0"/>
+      <w:bookmarkEnd w:id="40"/>
+      <w:r>
+        <w:rPr>
+          <w:sz w:val="26"/>
+          <w:szCs w:val="26"/>
+        </w:rPr>
+        <w:t xml:space="preserve">At the beginning of the project, the team had different opinions about what kind of project should we make. However, there was one thing that we all agreed on and that is to find a company that could provide an interesting project to work on. We all wanted to make sure that we will gain even more experience in real-world projects. After some </w:t>
+      </w:r>
+      <w:r>
+        <w:rPr>
+          <w:sz w:val="26"/>
+          <w:szCs w:val="26"/>
+        </w:rPr>
+        <w:t>time,</w:t>
+      </w:r>
+      <w:r>
+        <w:rPr>
+          <w:sz w:val="26"/>
+          <w:szCs w:val="26"/>
+        </w:rPr>
+        <w:t xml:space="preserve"> I found a company called “</w:t>
       </w:r>
       <w:proofErr w:type="spellStart"/>
       <w:r>
-        <w:t>Faddi</w:t>
-      </w:r>
-      <w:bookmarkEnd w:id="38"/>
+        <w:rPr>
+          <w:sz w:val="26"/>
+          <w:szCs w:val="26"/>
+        </w:rPr>
+        <w:t>SimpelNem</w:t>
+      </w:r>
       <w:proofErr w:type="spellEnd"/>
-    </w:p>
-    <w:p>
-      <w:pPr>
-        <w:rPr>
-          <w:sz w:val="26"/>
-          <w:szCs w:val="26"/>
-        </w:rPr>
-      </w:pPr>
-      <w:bookmarkStart w:id="39" w:name="_heading=h.wh5j1zgjgpa7" w:colFirst="0" w:colLast="0"/>
-      <w:bookmarkEnd w:id="39"/>
-      <w:r>
-        <w:rPr>
-          <w:sz w:val="26"/>
-          <w:szCs w:val="26"/>
-        </w:rPr>
-        <w:t xml:space="preserve">At the beginning of the project, the team had different opinions about what kind of project should we make. However, there was one thing that we all agreed on and that is to find a company that could provide an interesting project to work on. We all wanted to make sure that we will gain even more experience in real-world projects. After some </w:t>
+      <w:r>
+        <w:rPr>
+          <w:sz w:val="26"/>
+          <w:szCs w:val="26"/>
+        </w:rPr>
+        <w:t xml:space="preserve">” who wanted to develop an Android application that seemed interesting. Following some discussions, the team decided to make a partnership with the </w:t>
+      </w:r>
+      <w:r>
+        <w:rPr>
+          <w:sz w:val="26"/>
+          <w:szCs w:val="26"/>
+        </w:rPr>
+        <w:t>company,</w:t>
+      </w:r>
+      <w:r>
+        <w:rPr>
+          <w:sz w:val="26"/>
+          <w:szCs w:val="26"/>
+        </w:rPr>
+        <w:t xml:space="preserve"> and we started to work on the project mostly on our own. The company, unfortunately, cancelled the project but they gave the chance to us to continue and work on it.</w:t>
+      </w:r>
+    </w:p>
+    <w:p>
+      <w:pPr>
+        <w:rPr>
+          <w:sz w:val="26"/>
+          <w:szCs w:val="26"/>
+        </w:rPr>
+      </w:pPr>
+      <w:bookmarkStart w:id="41" w:name="_heading=h.m4ojzr6o6p9" w:colFirst="0" w:colLast="0"/>
+      <w:bookmarkEnd w:id="41"/>
+      <w:r>
+        <w:rPr>
+          <w:sz w:val="26"/>
+          <w:szCs w:val="26"/>
+        </w:rPr>
+        <w:t xml:space="preserve">The beginning was hard since we were expecting to work with the stakeholders but then we had to make everything </w:t>
+      </w:r>
+      <w:r>
+        <w:rPr>
+          <w:sz w:val="26"/>
+          <w:szCs w:val="26"/>
+        </w:rPr>
+        <w:t>ourselves</w:t>
+      </w:r>
+      <w:r>
+        <w:rPr>
+          <w:sz w:val="26"/>
+          <w:szCs w:val="26"/>
+        </w:rPr>
+        <w:t>. Many discussions were made about the project but in the end, we could decide what we want to do.</w:t>
+      </w:r>
+    </w:p>
+    <w:p>
+      <w:pPr>
+        <w:rPr>
+          <w:sz w:val="26"/>
+          <w:szCs w:val="26"/>
+        </w:rPr>
+      </w:pPr>
+      <w:bookmarkStart w:id="42" w:name="_heading=h.r9zynagou3tr" w:colFirst="0" w:colLast="0"/>
+      <w:bookmarkEnd w:id="42"/>
+      <w:r>
+        <w:rPr>
+          <w:sz w:val="26"/>
+          <w:szCs w:val="26"/>
+        </w:rPr>
+        <w:t xml:space="preserve">In order to make sure the project stays on a strong </w:t>
       </w:r>
       <w:proofErr w:type="gramStart"/>
       <w:r>
@@ -2854,7 +2936,7 @@
           <w:sz w:val="26"/>
           <w:szCs w:val="26"/>
         </w:rPr>
-        <w:t>time</w:t>
+        <w:t>foundation,</w:t>
       </w:r>
       <w:proofErr w:type="gramEnd"/>
       <w:r>
@@ -2862,106 +2944,6 @@
           <w:sz w:val="26"/>
           <w:szCs w:val="26"/>
         </w:rPr>
-        <w:t xml:space="preserve"> I found a company called “</w:t>
-      </w:r>
-      <w:proofErr w:type="spellStart"/>
-      <w:r>
-        <w:rPr>
-          <w:sz w:val="26"/>
-          <w:szCs w:val="26"/>
-        </w:rPr>
-        <w:t>SimpelNem</w:t>
-      </w:r>
-      <w:proofErr w:type="spellEnd"/>
-      <w:r>
-        <w:rPr>
-          <w:sz w:val="26"/>
-          <w:szCs w:val="26"/>
-        </w:rPr>
-        <w:t xml:space="preserve">” who wanted to develop an Android application that seemed interesting. Following some discussions, the team decided to make a partnership with the </w:t>
-      </w:r>
-      <w:proofErr w:type="gramStart"/>
-      <w:r>
-        <w:rPr>
-          <w:sz w:val="26"/>
-          <w:szCs w:val="26"/>
-        </w:rPr>
-        <w:t>company</w:t>
-      </w:r>
-      <w:proofErr w:type="gramEnd"/>
-      <w:r>
-        <w:rPr>
-          <w:sz w:val="26"/>
-          <w:szCs w:val="26"/>
-        </w:rPr>
-        <w:t xml:space="preserve"> and we started to work on the project mostly on our own. The company, unfortunately, cancelled the project but they gave the chance to us to continue and work on it.</w:t>
-      </w:r>
-    </w:p>
-    <w:p>
-      <w:pPr>
-        <w:rPr>
-          <w:sz w:val="26"/>
-          <w:szCs w:val="26"/>
-        </w:rPr>
-      </w:pPr>
-      <w:bookmarkStart w:id="40" w:name="_heading=h.m4ojzr6o6p9" w:colFirst="0" w:colLast="0"/>
-      <w:bookmarkEnd w:id="40"/>
-      <w:r>
-        <w:rPr>
-          <w:sz w:val="26"/>
-          <w:szCs w:val="26"/>
-        </w:rPr>
-        <w:t xml:space="preserve">The beginning was hard since we were expecting to work with the stakeholders but then we had to make everything </w:t>
-      </w:r>
-      <w:proofErr w:type="spellStart"/>
-      <w:proofErr w:type="gramStart"/>
-      <w:r>
-        <w:rPr>
-          <w:sz w:val="26"/>
-          <w:szCs w:val="26"/>
-        </w:rPr>
-        <w:t>ourself</w:t>
-      </w:r>
-      <w:proofErr w:type="spellEnd"/>
-      <w:proofErr w:type="gramEnd"/>
-      <w:r>
-        <w:rPr>
-          <w:sz w:val="26"/>
-          <w:szCs w:val="26"/>
-        </w:rPr>
-        <w:t>. Many discussions were made about the project but in the end, we could decide what we want to do.</w:t>
-      </w:r>
-    </w:p>
-    <w:p>
-      <w:pPr>
-        <w:rPr>
-          <w:sz w:val="26"/>
-          <w:szCs w:val="26"/>
-        </w:rPr>
-      </w:pPr>
-      <w:bookmarkStart w:id="41" w:name="_heading=h.r9zynagou3tr" w:colFirst="0" w:colLast="0"/>
-      <w:bookmarkEnd w:id="41"/>
-      <w:r>
-        <w:rPr>
-          <w:sz w:val="26"/>
-          <w:szCs w:val="26"/>
-        </w:rPr>
-        <w:t xml:space="preserve">In order to make sure the project stays on a strong </w:t>
-      </w:r>
-      <w:proofErr w:type="gramStart"/>
-      <w:r>
-        <w:rPr>
-          <w:sz w:val="26"/>
-          <w:szCs w:val="26"/>
-        </w:rPr>
-        <w:t>foundation,</w:t>
-      </w:r>
-      <w:proofErr w:type="gramEnd"/>
-      <w:r>
-        <w:rPr>
-          <w:sz w:val="26"/>
-          <w:szCs w:val="26"/>
-        </w:rPr>
         <w:t xml:space="preserve"> many diagrams were made because of the suggestion of our supervisor. It helped a lot for imagining how the project will look like and what will be the details. </w:t>
       </w:r>
     </w:p>
@@ -2972,8 +2954,8 @@
           <w:szCs w:val="26"/>
         </w:rPr>
       </w:pPr>
-      <w:bookmarkStart w:id="42" w:name="_heading=h.gj6y0vp3ofcc" w:colFirst="0" w:colLast="0"/>
-      <w:bookmarkEnd w:id="42"/>
+      <w:bookmarkStart w:id="43" w:name="_heading=h.gj6y0vp3ofcc" w:colFirst="0" w:colLast="0"/>
+      <w:bookmarkEnd w:id="43"/>
       <w:r>
         <w:rPr>
           <w:sz w:val="26"/>
@@ -2989,8 +2971,8 @@
           <w:szCs w:val="26"/>
         </w:rPr>
       </w:pPr>
-      <w:bookmarkStart w:id="43" w:name="_heading=h.vnjudmtyr6gu" w:colFirst="0" w:colLast="0"/>
-      <w:bookmarkEnd w:id="43"/>
+      <w:bookmarkStart w:id="44" w:name="_heading=h.vnjudmtyr6gu" w:colFirst="0" w:colLast="0"/>
+      <w:bookmarkEnd w:id="44"/>
       <w:r>
         <w:rPr>
           <w:sz w:val="26"/>
@@ -2998,15 +2980,13 @@
         </w:rPr>
         <w:t xml:space="preserve">Personally, I was focusing on the implementation of the Client-side which was a challenging task. I used a lot of knowledge from my internship </w:t>
       </w:r>
-      <w:proofErr w:type="gramStart"/>
-      <w:r>
-        <w:rPr>
-          <w:sz w:val="26"/>
-          <w:szCs w:val="26"/>
-        </w:rPr>
-        <w:t>place</w:t>
-      </w:r>
-      <w:proofErr w:type="gramEnd"/>
+      <w:r>
+        <w:rPr>
+          <w:sz w:val="26"/>
+          <w:szCs w:val="26"/>
+        </w:rPr>
+        <w:t>place,</w:t>
+      </w:r>
       <w:r>
         <w:rPr>
           <w:sz w:val="26"/>
@@ -3023,8 +3003,8 @@
           <w:szCs w:val="28"/>
         </w:rPr>
       </w:pPr>
-      <w:bookmarkStart w:id="44" w:name="_heading=h.b6w7mul9fpvq" w:colFirst="0" w:colLast="0"/>
-      <w:bookmarkEnd w:id="44"/>
+      <w:bookmarkStart w:id="45" w:name="_heading=h.b6w7mul9fpvq" w:colFirst="0" w:colLast="0"/>
+      <w:bookmarkEnd w:id="45"/>
       <w:r>
         <w:rPr>
           <w:sz w:val="26"/>
@@ -3049,12 +3029,12 @@
       <w:pPr>
         <w:pStyle w:val="h2"/>
       </w:pPr>
-      <w:bookmarkStart w:id="45" w:name="_Toc27495759"/>
+      <w:bookmarkStart w:id="46" w:name="_Toc27569378"/>
       <w:r>
         <w:lastRenderedPageBreak/>
         <w:t>Krzysztof Majcher</w:t>
       </w:r>
-      <w:bookmarkEnd w:id="45"/>
+      <w:bookmarkEnd w:id="46"/>
     </w:p>
     <w:p>
       <w:pPr>
@@ -3087,15 +3067,13 @@
         <w:tab/>
         <w:t xml:space="preserve">The cooperation between group members went smoothly and without any accidents. Any appearing conflicts were solved by constructive and respectful discussion. If any of the sides didn’t achieve a meaningful advantage regarding a problem that was solved by flipping a coin. The work was divided </w:t>
       </w:r>
-      <w:proofErr w:type="gramStart"/>
-      <w:r>
-        <w:rPr>
-          <w:sz w:val="26"/>
-          <w:szCs w:val="26"/>
-        </w:rPr>
-        <w:t>more or less equally</w:t>
-      </w:r>
-      <w:proofErr w:type="gramEnd"/>
+      <w:r>
+        <w:rPr>
+          <w:sz w:val="26"/>
+          <w:szCs w:val="26"/>
+        </w:rPr>
+        <w:t>equally</w:t>
+      </w:r>
       <w:r>
         <w:rPr>
           <w:sz w:val="26"/>
@@ -3127,8 +3105,8 @@
           <w:szCs w:val="26"/>
         </w:rPr>
       </w:pPr>
-      <w:bookmarkStart w:id="46" w:name="_heading=h.gjdgxs" w:colFirst="0" w:colLast="0"/>
-      <w:bookmarkEnd w:id="46"/>
+      <w:bookmarkStart w:id="47" w:name="_heading=h.gjdgxs" w:colFirst="0" w:colLast="0"/>
+      <w:bookmarkEnd w:id="47"/>
       <w:r>
         <w:rPr>
           <w:sz w:val="26"/>
@@ -3146,8 +3124,8 @@
           <w:szCs w:val="26"/>
         </w:rPr>
       </w:pPr>
-      <w:bookmarkStart w:id="47" w:name="_heading=h.izcohsmqs5aq" w:colFirst="0" w:colLast="0"/>
-      <w:bookmarkEnd w:id="47"/>
+      <w:bookmarkStart w:id="48" w:name="_heading=h.izcohsmqs5aq" w:colFirst="0" w:colLast="0"/>
+      <w:bookmarkEnd w:id="48"/>
       <w:r>
         <w:br w:type="page"/>
       </w:r>
@@ -3156,7 +3134,7 @@
       <w:pPr>
         <w:pStyle w:val="h2"/>
       </w:pPr>
-      <w:bookmarkStart w:id="48" w:name="_Toc27495760"/>
+      <w:bookmarkStart w:id="49" w:name="_Toc27569379"/>
       <w:r>
         <w:lastRenderedPageBreak/>
         <w:t xml:space="preserve">David </w:t>
@@ -3165,7 +3143,7 @@
       <w:r>
         <w:t>Kabaly</w:t>
       </w:r>
-      <w:bookmarkEnd w:id="48"/>
+      <w:bookmarkEnd w:id="49"/>
       <w:proofErr w:type="spellEnd"/>
     </w:p>
     <w:p>
@@ -3175,8 +3153,8 @@
           <w:szCs w:val="26"/>
         </w:rPr>
       </w:pPr>
-      <w:bookmarkStart w:id="49" w:name="_heading=h.owtmfol1ssfn" w:colFirst="0" w:colLast="0"/>
-      <w:bookmarkEnd w:id="49"/>
+      <w:bookmarkStart w:id="50" w:name="_heading=h.owtmfol1ssfn" w:colFirst="0" w:colLast="0"/>
+      <w:bookmarkEnd w:id="50"/>
       <w:r>
         <w:rPr>
           <w:sz w:val="26"/>
@@ -3192,8 +3170,8 @@
           <w:szCs w:val="26"/>
         </w:rPr>
       </w:pPr>
-      <w:bookmarkStart w:id="50" w:name="_heading=h.dfie2ghsuvfb" w:colFirst="0" w:colLast="0"/>
-      <w:bookmarkEnd w:id="50"/>
+      <w:bookmarkStart w:id="51" w:name="_heading=h.dfie2ghsuvfb" w:colFirst="0" w:colLast="0"/>
+      <w:bookmarkEnd w:id="51"/>
       <w:r>
         <w:rPr>
           <w:sz w:val="26"/>
@@ -3209,15 +3187,62 @@
           <w:szCs w:val="26"/>
         </w:rPr>
       </w:pPr>
-      <w:bookmarkStart w:id="51" w:name="_heading=h.rt5uh1ez3zvs" w:colFirst="0" w:colLast="0"/>
-      <w:bookmarkEnd w:id="51"/>
+      <w:bookmarkStart w:id="52" w:name="_heading=h.rt5uh1ez3zvs" w:colFirst="0" w:colLast="0"/>
+      <w:bookmarkEnd w:id="52"/>
+      <w:r>
+        <w:rPr>
+          <w:sz w:val="26"/>
+          <w:szCs w:val="26"/>
+        </w:rPr>
+        <w:t>Later</w:t>
+      </w:r>
+      <w:r>
+        <w:rPr>
+          <w:sz w:val="26"/>
+          <w:szCs w:val="26"/>
+        </w:rPr>
+        <w:t xml:space="preserve">, when we worked on the design it was easier to separate things, for example, Krzysztof and </w:t>
+      </w:r>
+      <w:proofErr w:type="spellStart"/>
+      <w:r>
+        <w:rPr>
+          <w:sz w:val="26"/>
+          <w:szCs w:val="26"/>
+        </w:rPr>
+        <w:t>Akos</w:t>
+      </w:r>
+      <w:proofErr w:type="spellEnd"/>
+      <w:r>
+        <w:rPr>
+          <w:sz w:val="26"/>
+          <w:szCs w:val="26"/>
+        </w:rPr>
+        <w:t xml:space="preserve"> were responsible for the client, while I was planning for the server. Thinking back, I think this phase took a little bit longer than it should have, but I felt ready to get into the implementation phase.</w:t>
+      </w:r>
+    </w:p>
+    <w:p>
+      <w:pPr>
+        <w:rPr>
+          <w:sz w:val="26"/>
+          <w:szCs w:val="26"/>
+        </w:rPr>
+      </w:pPr>
+      <w:bookmarkStart w:id="53" w:name="_heading=h.ja73xjwimk86" w:colFirst="0" w:colLast="0"/>
+      <w:bookmarkEnd w:id="53"/>
+      <w:r>
+        <w:rPr>
+          <w:sz w:val="26"/>
+          <w:szCs w:val="26"/>
+        </w:rPr>
+        <w:t xml:space="preserve">During that phase, it was challenging, because I decided to </w:t>
+      </w:r>
       <w:proofErr w:type="gramStart"/>
       <w:r>
         <w:rPr>
           <w:sz w:val="26"/>
           <w:szCs w:val="26"/>
         </w:rPr>
-        <w:t>Later on</w:t>
+        <w:t>look into</w:t>
       </w:r>
       <w:proofErr w:type="gramEnd"/>
       <w:r>
@@ -3225,55 +3250,6 @@
           <w:sz w:val="26"/>
           <w:szCs w:val="26"/>
         </w:rPr>
-        <w:t xml:space="preserve">, when we worked on the design it was easier to separate things, for example, Krzysztof and </w:t>
-      </w:r>
-      <w:proofErr w:type="spellStart"/>
-      <w:r>
-        <w:rPr>
-          <w:sz w:val="26"/>
-          <w:szCs w:val="26"/>
-        </w:rPr>
-        <w:t>Akos</w:t>
-      </w:r>
-      <w:proofErr w:type="spellEnd"/>
-      <w:r>
-        <w:rPr>
-          <w:sz w:val="26"/>
-          <w:szCs w:val="26"/>
-        </w:rPr>
-        <w:t xml:space="preserve"> were responsible for the client, while I was planning for the server. Thinking back, I think this phase took a little bit longer than it should have, but I felt ready to get into the implementation phase.</w:t>
-      </w:r>
-    </w:p>
-    <w:p>
-      <w:pPr>
-        <w:rPr>
-          <w:sz w:val="26"/>
-          <w:szCs w:val="26"/>
-        </w:rPr>
-      </w:pPr>
-      <w:bookmarkStart w:id="52" w:name="_heading=h.ja73xjwimk86" w:colFirst="0" w:colLast="0"/>
-      <w:bookmarkEnd w:id="52"/>
-      <w:r>
-        <w:rPr>
-          <w:sz w:val="26"/>
-          <w:szCs w:val="26"/>
-        </w:rPr>
-        <w:t xml:space="preserve">During that phase, it was challenging, because I decided to </w:t>
-      </w:r>
-      <w:proofErr w:type="gramStart"/>
-      <w:r>
-        <w:rPr>
-          <w:sz w:val="26"/>
-          <w:szCs w:val="26"/>
-        </w:rPr>
-        <w:t>look into</w:t>
-      </w:r>
-      <w:proofErr w:type="gramEnd"/>
-      <w:r>
-        <w:rPr>
-          <w:sz w:val="26"/>
-          <w:szCs w:val="26"/>
-        </w:rPr>
         <w:t xml:space="preserve"> some technologies that I haven’t been familiar with, but it looked like the development process could have been made simpler, so I decided to use these technologies. As an addition, I thought that would be more fun to work with something other than plain java.</w:t>
       </w:r>
     </w:p>
@@ -3284,8 +3260,8 @@
           <w:szCs w:val="26"/>
         </w:rPr>
       </w:pPr>
-      <w:bookmarkStart w:id="53" w:name="_heading=h.r7x6lq74h7nq" w:colFirst="0" w:colLast="0"/>
-      <w:bookmarkEnd w:id="53"/>
+      <w:bookmarkStart w:id="54" w:name="_heading=h.r7x6lq74h7nq" w:colFirst="0" w:colLast="0"/>
+      <w:bookmarkEnd w:id="54"/>
       <w:r>
         <w:rPr>
           <w:sz w:val="26"/>
@@ -3293,15 +3269,13 @@
         </w:rPr>
         <w:t xml:space="preserve">These technologies took a lot of time to get familiar with, in the early and middle phases of implementation I wasted a lot of time figuring how some of the features of these technologies work. By the end, it was </w:t>
       </w:r>
-      <w:proofErr w:type="gramStart"/>
-      <w:r>
-        <w:rPr>
-          <w:sz w:val="26"/>
-          <w:szCs w:val="26"/>
-        </w:rPr>
-        <w:t>really simple</w:t>
-      </w:r>
-      <w:proofErr w:type="gramEnd"/>
+      <w:r>
+        <w:rPr>
+          <w:sz w:val="26"/>
+          <w:szCs w:val="26"/>
+        </w:rPr>
+        <w:t>simple</w:t>
+      </w:r>
       <w:r>
         <w:rPr>
           <w:sz w:val="26"/>
@@ -3317,8 +3291,8 @@
           <w:szCs w:val="26"/>
         </w:rPr>
       </w:pPr>
-      <w:bookmarkStart w:id="54" w:name="_heading=h.cdndi3vznemj" w:colFirst="0" w:colLast="0"/>
-      <w:bookmarkEnd w:id="54"/>
+      <w:bookmarkStart w:id="55" w:name="_heading=h.cdndi3vznemj" w:colFirst="0" w:colLast="0"/>
+      <w:bookmarkEnd w:id="55"/>
       <w:r>
         <w:rPr>
           <w:sz w:val="26"/>
@@ -3334,8 +3308,8 @@
           <w:szCs w:val="26"/>
         </w:rPr>
       </w:pPr>
-      <w:bookmarkStart w:id="55" w:name="_heading=h.gv9thtlesoj0" w:colFirst="0" w:colLast="0"/>
-      <w:bookmarkEnd w:id="55"/>
+      <w:bookmarkStart w:id="56" w:name="_heading=h.gv9thtlesoj0" w:colFirst="0" w:colLast="0"/>
+      <w:bookmarkEnd w:id="56"/>
       <w:r>
         <w:rPr>
           <w:sz w:val="26"/>
@@ -3363,12 +3337,12 @@
       <w:pPr>
         <w:pStyle w:val="h1"/>
       </w:pPr>
-      <w:bookmarkStart w:id="56" w:name="_Toc27495761"/>
+      <w:bookmarkStart w:id="57" w:name="_Toc27569380"/>
       <w:r>
         <w:lastRenderedPageBreak/>
         <w:t>Appendices</w:t>
       </w:r>
-      <w:bookmarkEnd w:id="56"/>
+      <w:bookmarkEnd w:id="57"/>
     </w:p>
     <w:p>
       <w:pPr>
@@ -3386,7 +3360,151 @@
           <w:sz w:val="26"/>
           <w:szCs w:val="26"/>
         </w:rPr>
-        <w:t>Appendix H - Scrum</w:t>
+        <w:t xml:space="preserve">Appendix H </w:t>
+      </w:r>
+      <w:r>
+        <w:rPr>
+          <w:b/>
+          <w:bCs/>
+          <w:sz w:val="26"/>
+          <w:szCs w:val="26"/>
+        </w:rPr>
+        <w:t>–</w:t>
+      </w:r>
+      <w:r>
+        <w:rPr>
+          <w:b/>
+          <w:bCs/>
+          <w:sz w:val="26"/>
+          <w:szCs w:val="26"/>
+        </w:rPr>
+        <w:t xml:space="preserve"> Scrum</w:t>
+      </w:r>
+    </w:p>
+    <w:p>
+      <w:pPr>
+        <w:rPr>
+          <w:b/>
+          <w:bCs/>
+          <w:sz w:val="26"/>
+          <w:szCs w:val="26"/>
+        </w:rPr>
+      </w:pPr>
+      <w:r>
+        <w:rPr>
+          <w:b/>
+          <w:bCs/>
+          <w:sz w:val="26"/>
+          <w:szCs w:val="26"/>
+        </w:rPr>
+        <w:br w:type="page"/>
+      </w:r>
+    </w:p>
+    <w:p>
+      <w:pPr>
+        <w:pStyle w:val="h1"/>
+      </w:pPr>
+      <w:bookmarkStart w:id="58" w:name="_Toc27569381"/>
+      <w:r>
+        <w:lastRenderedPageBreak/>
+        <w:t>References</w:t>
+      </w:r>
+      <w:bookmarkEnd w:id="58"/>
+    </w:p>
+    <w:p>
+      <w:pPr>
+        <w:rPr>
+          <w:b/>
+          <w:bCs/>
+          <w:sz w:val="36"/>
+          <w:szCs w:val="36"/>
+        </w:rPr>
+      </w:pPr>
+    </w:p>
+    <w:p>
+      <w:pPr>
+        <w:widowControl w:val="0"/>
+        <w:autoSpaceDE w:val="0"/>
+        <w:autoSpaceDN w:val="0"/>
+        <w:adjustRightInd w:val="0"/>
+        <w:spacing w:line="240" w:lineRule="auto"/>
+        <w:rPr>
+          <w:noProof/>
+          <w:sz w:val="26"/>
+          <w:szCs w:val="26"/>
+        </w:rPr>
+      </w:pPr>
+      <w:r>
+        <w:rPr>
+          <w:b/>
+          <w:bCs/>
+          <w:sz w:val="26"/>
+          <w:szCs w:val="26"/>
+        </w:rPr>
+        <w:fldChar w:fldCharType="begin" w:fldLock="1"/>
+      </w:r>
+      <w:r>
+        <w:rPr>
+          <w:b/>
+          <w:bCs/>
+          <w:sz w:val="26"/>
+          <w:szCs w:val="26"/>
+        </w:rPr>
+        <w:instrText xml:space="preserve">ADDIN Mendeley Bibliography CSL_BIBLIOGRAPHY </w:instrText>
+      </w:r>
+      <w:r>
+        <w:rPr>
+          <w:b/>
+          <w:bCs/>
+          <w:sz w:val="26"/>
+          <w:szCs w:val="26"/>
+        </w:rPr>
+        <w:fldChar w:fldCharType="separate"/>
+      </w:r>
+      <w:r>
+        <w:rPr>
+          <w:noProof/>
+          <w:sz w:val="26"/>
+          <w:szCs w:val="26"/>
+        </w:rPr>
+        <w:t xml:space="preserve">Scott, K., 2002. </w:t>
+      </w:r>
+      <w:r>
+        <w:rPr>
+          <w:i/>
+          <w:iCs/>
+          <w:noProof/>
+          <w:sz w:val="26"/>
+          <w:szCs w:val="26"/>
+        </w:rPr>
+        <w:t>The unified process explained</w:t>
+      </w:r>
+      <w:r>
+        <w:rPr>
+          <w:noProof/>
+          <w:sz w:val="26"/>
+          <w:szCs w:val="26"/>
+        </w:rPr>
+        <w:t>. Addison-Wesley.</w:t>
+      </w:r>
+    </w:p>
+    <w:p>
+      <w:pPr>
+        <w:rPr>
+          <w:b/>
+          <w:bCs/>
+          <w:sz w:val="36"/>
+          <w:szCs w:val="36"/>
+        </w:rPr>
+      </w:pPr>
+      <w:r>
+        <w:rPr>
+          <w:b/>
+          <w:bCs/>
+          <w:sz w:val="26"/>
+          <w:szCs w:val="26"/>
+        </w:rPr>
+        <w:fldChar w:fldCharType="end"/>
       </w:r>
     </w:p>
     <w:sectPr>
@@ -4269,6 +4387,45 @@
       <w:spacing w:after="0"/>
     </w:pPr>
   </w:style>
+  <w:style w:type="paragraph" w:styleId="FootnoteText">
+    <w:name w:val="footnote text"/>
+    <w:basedOn w:val="Normal"/>
+    <w:link w:val="FootnoteTextChar"/>
+    <w:uiPriority w:val="99"/>
+    <w:semiHidden/>
+    <w:unhideWhenUsed/>
+    <w:rsid w:val="005770A2"/>
+    <w:pPr>
+      <w:spacing w:after="0" w:line="240" w:lineRule="auto"/>
+    </w:pPr>
+    <w:rPr>
+      <w:sz w:val="20"/>
+      <w:szCs w:val="20"/>
+    </w:rPr>
+  </w:style>
+  <w:style w:type="character" w:customStyle="1" w:styleId="FootnoteTextChar">
+    <w:name w:val="Footnote Text Char"/>
+    <w:basedOn w:val="DefaultParagraphFont"/>
+    <w:link w:val="FootnoteText"/>
+    <w:uiPriority w:val="99"/>
+    <w:semiHidden/>
+    <w:rsid w:val="005770A2"/>
+    <w:rPr>
+      <w:sz w:val="20"/>
+      <w:szCs w:val="20"/>
+    </w:rPr>
+  </w:style>
+  <w:style w:type="character" w:styleId="FootnoteReference">
+    <w:name w:val="footnote reference"/>
+    <w:basedOn w:val="DefaultParagraphFont"/>
+    <w:uiPriority w:val="99"/>
+    <w:semiHidden/>
+    <w:unhideWhenUsed/>
+    <w:rsid w:val="005770A2"/>
+    <w:rPr>
+      <w:vertAlign w:val="superscript"/>
+    </w:rPr>
+  </w:style>
 </w:styles>
 </file>
 
@@ -4574,7 +4731,7 @@
 </file>
 
 <file path=customXml/item2.xml><?xml version="1.0" encoding="utf-8"?>
-<b:Sources xmlns:b="http://schemas.openxmlformats.org/officeDocument/2006/bibliography" xmlns="http://schemas.openxmlformats.org/officeDocument/2006/bibliography" SelectedStyle="\APASixthEditionOfficeOnline.xsl" StyleName="APA" Version="6"/>
+<b:Sources xmlns:b="http://schemas.openxmlformats.org/officeDocument/2006/bibliography" xmlns="http://schemas.openxmlformats.org/officeDocument/2006/bibliography" SelectedStyle="\HarvardAnglia2008OfficeOnline.xsl" StyleName="Harvard - Anglia" Version="2008"/>
 </file>
 
 <file path=customXml/itemProps1.xml><?xml version="1.0" encoding="utf-8"?>
@@ -4587,7 +4744,7 @@
 </file>
 
 <file path=customXml/itemProps2.xml><?xml version="1.0" encoding="utf-8"?>
-<ds:datastoreItem xmlns:ds="http://schemas.openxmlformats.org/officeDocument/2006/customXml" ds:itemID="{80F4BA19-8B88-4366-9E41-23B1976BE123}">
+<ds:datastoreItem xmlns:ds="http://schemas.openxmlformats.org/officeDocument/2006/customXml" ds:itemID="{34A6A70E-0310-4429-80B9-8774558C6DC3}">
   <ds:schemaRefs>
     <ds:schemaRef ds:uri="http://schemas.openxmlformats.org/officeDocument/2006/bibliography"/>
   </ds:schemaRefs>

</xml_diff>